<commit_message>
Final comit whit documentation_Part1
All comits done and documentation added
</commit_message>
<xml_diff>
--- a/Documentacion/Documentacion.docx
+++ b/Documentacion/Documentacion.docx
@@ -2,8 +2,1257 @@
 <file path=word/document.xml><?xml version="1.0" encoding="utf-8"?>
 <w:document xmlns:wpc="http://schemas.microsoft.com/office/word/2010/wordprocessingCanvas" xmlns:cx="http://schemas.microsoft.com/office/drawing/2014/chartex" xmlns:cx1="http://schemas.microsoft.com/office/drawing/2015/9/8/chartex" xmlns:cx2="http://schemas.microsoft.com/office/drawing/2015/10/21/chartex" xmlns:cx3="http://schemas.microsoft.com/office/drawing/2016/5/9/chartex" xmlns:cx4="http://schemas.microsoft.com/office/drawing/2016/5/10/chartex" xmlns:cx5="http://schemas.microsoft.com/office/drawing/2016/5/11/chartex" xmlns:cx6="http://schemas.microsoft.com/office/drawing/2016/5/12/chartex" xmlns:cx7="http://schemas.microsoft.com/office/drawing/2016/5/13/chartex" xmlns:cx8="http://schemas.microsoft.com/office/drawing/2016/5/14/chartex" xmlns:mc="http://schemas.openxmlformats.org/markup-compatibility/2006" xmlns:aink="http://schemas.microsoft.com/office/drawing/2016/ink" xmlns:am3d="http://schemas.microsoft.com/office/drawing/2017/model3d" xmlns:o="urn:schemas-microsoft-com:office:office" xmlns:oel="http://schemas.microsoft.com/office/2019/extlst" xmlns:r="http://schemas.openxmlformats.org/officeDocument/2006/relationships" xmlns:m="http://schemas.openxmlformats.org/officeDocument/2006/math" xmlns:v="urn:schemas-microsoft-com:vml" xmlns:wp14="http://schemas.microsoft.com/office/word/2010/wordprocessingDrawing" xmlns:wp="http://schemas.openxmlformats.org/drawingml/2006/wordprocessingDrawing" xmlns:w10="urn:schemas-microsoft-com:office:word" xmlns:w="http://schemas.openxmlformats.org/wordprocessingml/2006/main" xmlns:w14="http://schemas.microsoft.com/office/word/2010/wordml" xmlns:w15="http://schemas.microsoft.com/office/word/2012/wordml" xmlns:w16cex="http://schemas.microsoft.com/office/word/2018/wordml/cex" xmlns:w16cid="http://schemas.microsoft.com/office/word/2016/wordml/cid" xmlns:w16="http://schemas.microsoft.com/office/word/2018/wordml" xmlns:w16sdtdh="http://schemas.microsoft.com/office/word/2020/wordml/sdtdatahash" xmlns:w16se="http://schemas.microsoft.com/office/word/2015/wordml/symex" xmlns:wpg="http://schemas.microsoft.com/office/word/2010/wordprocessingGroup" xmlns:wpi="http://schemas.microsoft.com/office/word/2010/wordprocessingInk" xmlns:wne="http://schemas.microsoft.com/office/word/2006/wordml" xmlns:wps="http://schemas.microsoft.com/office/word/2010/wordprocessingShape" mc:Ignorable="w14 w15 w16se w16cid w16 w16cex w16sdtdh wp14">
   <w:body>
-    <w:p/>
+    <w:p>
+      <w:pPr>
+        <w:jc w:val="center"/>
+        <w:rPr>
+          <w:b/>
+          <w:bCs/>
+          <w:sz w:val="40"/>
+          <w:szCs w:val="40"/>
+        </w:rPr>
+      </w:pPr>
+      <w:r>
+        <w:rPr>
+          <w:b/>
+          <w:bCs/>
+          <w:sz w:val="40"/>
+          <w:szCs w:val="40"/>
+        </w:rPr>
+        <w:t>Tecnológico de Costa Rica</w:t>
+      </w:r>
+    </w:p>
+    <w:p>
+      <w:pPr>
+        <w:jc w:val="center"/>
+        <w:rPr>
+          <w:b/>
+          <w:bCs/>
+          <w:sz w:val="40"/>
+          <w:szCs w:val="40"/>
+        </w:rPr>
+      </w:pPr>
+    </w:p>
+    <w:p>
+      <w:pPr>
+        <w:jc w:val="center"/>
+        <w:rPr>
+          <w:b/>
+          <w:bCs/>
+          <w:sz w:val="40"/>
+          <w:szCs w:val="40"/>
+        </w:rPr>
+      </w:pPr>
+      <w:r>
+        <w:rPr>
+          <w:b/>
+          <w:bCs/>
+          <w:sz w:val="40"/>
+          <w:szCs w:val="40"/>
+        </w:rPr>
+        <w:t xml:space="preserve">1° Proyecto </w:t>
+      </w:r>
+    </w:p>
+    <w:p>
+      <w:pPr>
+        <w:jc w:val="center"/>
+        <w:rPr>
+          <w:b/>
+          <w:bCs/>
+          <w:sz w:val="40"/>
+          <w:szCs w:val="40"/>
+        </w:rPr>
+      </w:pPr>
+    </w:p>
+    <w:p>
+      <w:pPr>
+        <w:jc w:val="center"/>
+        <w:rPr>
+          <w:b/>
+          <w:bCs/>
+          <w:sz w:val="40"/>
+          <w:szCs w:val="40"/>
+        </w:rPr>
+      </w:pPr>
+      <w:r>
+        <w:rPr>
+          <w:b/>
+          <w:bCs/>
+          <w:sz w:val="40"/>
+          <w:szCs w:val="40"/>
+        </w:rPr>
+        <w:t xml:space="preserve">Analizador Léxico </w:t>
+      </w:r>
+    </w:p>
+    <w:p>
+      <w:pPr>
+        <w:jc w:val="center"/>
+        <w:rPr>
+          <w:b/>
+          <w:bCs/>
+          <w:sz w:val="40"/>
+          <w:szCs w:val="40"/>
+        </w:rPr>
+      </w:pPr>
+    </w:p>
+    <w:p>
+      <w:pPr>
+        <w:jc w:val="center"/>
+        <w:rPr>
+          <w:b/>
+          <w:bCs/>
+          <w:sz w:val="40"/>
+          <w:szCs w:val="40"/>
+        </w:rPr>
+      </w:pPr>
+      <w:r>
+        <w:rPr>
+          <w:b/>
+          <w:bCs/>
+          <w:sz w:val="40"/>
+          <w:szCs w:val="40"/>
+        </w:rPr>
+        <w:t xml:space="preserve">Curso: Compiladores </w:t>
+      </w:r>
+    </w:p>
+    <w:p>
+      <w:pPr>
+        <w:jc w:val="center"/>
+        <w:rPr>
+          <w:b/>
+          <w:bCs/>
+          <w:sz w:val="40"/>
+          <w:szCs w:val="40"/>
+        </w:rPr>
+      </w:pPr>
+    </w:p>
+    <w:p>
+      <w:pPr>
+        <w:jc w:val="center"/>
+        <w:rPr>
+          <w:b/>
+          <w:bCs/>
+          <w:sz w:val="40"/>
+          <w:szCs w:val="40"/>
+        </w:rPr>
+      </w:pPr>
+      <w:r>
+        <w:rPr>
+          <w:b/>
+          <w:bCs/>
+          <w:sz w:val="40"/>
+          <w:szCs w:val="40"/>
+        </w:rPr>
+        <w:t>Profesor</w:t>
+      </w:r>
+    </w:p>
+    <w:p>
+      <w:pPr>
+        <w:jc w:val="center"/>
+        <w:rPr>
+          <w:b/>
+          <w:bCs/>
+          <w:sz w:val="40"/>
+          <w:szCs w:val="40"/>
+        </w:rPr>
+      </w:pPr>
+      <w:r>
+        <w:rPr>
+          <w:b/>
+          <w:bCs/>
+          <w:sz w:val="40"/>
+          <w:szCs w:val="40"/>
+        </w:rPr>
+        <w:t xml:space="preserve">Allan </w:t>
+      </w:r>
+      <w:r>
+        <w:rPr>
+          <w:b/>
+          <w:bCs/>
+          <w:sz w:val="40"/>
+          <w:szCs w:val="40"/>
+        </w:rPr>
+        <w:t xml:space="preserve">Rodríguez </w:t>
+      </w:r>
+      <w:r>
+        <w:rPr>
+          <w:b/>
+          <w:bCs/>
+          <w:sz w:val="40"/>
+          <w:szCs w:val="40"/>
+        </w:rPr>
+        <w:t>Davila</w:t>
+      </w:r>
+    </w:p>
+    <w:p>
+      <w:pPr>
+        <w:jc w:val="center"/>
+        <w:rPr>
+          <w:b/>
+          <w:bCs/>
+          <w:sz w:val="40"/>
+          <w:szCs w:val="40"/>
+        </w:rPr>
+      </w:pPr>
+    </w:p>
+    <w:p>
+      <w:pPr>
+        <w:jc w:val="center"/>
+        <w:rPr>
+          <w:b/>
+          <w:bCs/>
+          <w:sz w:val="40"/>
+          <w:szCs w:val="40"/>
+        </w:rPr>
+      </w:pPr>
+      <w:r>
+        <w:rPr>
+          <w:b/>
+          <w:bCs/>
+          <w:sz w:val="40"/>
+          <w:szCs w:val="40"/>
+        </w:rPr>
+        <w:t>Estudiantes</w:t>
+      </w:r>
+    </w:p>
+    <w:p>
+      <w:pPr>
+        <w:jc w:val="center"/>
+        <w:rPr>
+          <w:b/>
+          <w:bCs/>
+          <w:sz w:val="40"/>
+          <w:szCs w:val="40"/>
+        </w:rPr>
+      </w:pPr>
+    </w:p>
+    <w:p>
+      <w:pPr>
+        <w:jc w:val="center"/>
+        <w:rPr>
+          <w:b/>
+          <w:bCs/>
+          <w:sz w:val="40"/>
+          <w:szCs w:val="40"/>
+        </w:rPr>
+      </w:pPr>
+      <w:r>
+        <w:rPr>
+          <w:b/>
+          <w:bCs/>
+          <w:sz w:val="40"/>
+          <w:szCs w:val="40"/>
+        </w:rPr>
+        <w:t xml:space="preserve">Aarón Piñar Mora </w:t>
+      </w:r>
+    </w:p>
+    <w:p>
+      <w:pPr>
+        <w:jc w:val="center"/>
+        <w:rPr>
+          <w:b/>
+          <w:bCs/>
+          <w:sz w:val="40"/>
+          <w:szCs w:val="40"/>
+        </w:rPr>
+      </w:pPr>
+    </w:p>
+    <w:p>
+      <w:pPr>
+        <w:jc w:val="center"/>
+        <w:rPr>
+          <w:b/>
+          <w:bCs/>
+          <w:sz w:val="40"/>
+          <w:szCs w:val="40"/>
+        </w:rPr>
+      </w:pPr>
+    </w:p>
+    <w:p>
+      <w:pPr>
+        <w:jc w:val="center"/>
+      </w:pPr>
+      <w:r>
+        <w:rPr>
+          <w:b/>
+          <w:bCs/>
+          <w:sz w:val="40"/>
+          <w:szCs w:val="40"/>
+        </w:rPr>
+        <w:t>2023</w:t>
+      </w:r>
+    </w:p>
+    <w:p/>
+    <w:p/>
+    <w:p/>
+    <w:p>
+      <w:pPr>
+        <w:rPr>
+          <w:rFonts w:eastAsiaTheme="majorEastAsia" w:cstheme="majorBidi"/>
+          <w:b/>
+          <w:szCs w:val="40"/>
+        </w:rPr>
+      </w:pPr>
+      <w:r>
+        <w:br w:type="page"/>
+      </w:r>
+    </w:p>
+    <w:p>
+      <w:pPr>
+        <w:rPr>
+          <w:rFonts w:eastAsiaTheme="majorEastAsia" w:cstheme="majorBidi"/>
+          <w:b/>
+          <w:szCs w:val="40"/>
+        </w:rPr>
+      </w:pPr>
+    </w:p>
+    <w:p>
+      <w:pPr>
+        <w:pStyle w:val="Ttulo1"/>
+      </w:pPr>
+      <w:r>
+        <w:t xml:space="preserve">Descripción del Problema </w:t>
+      </w:r>
+    </w:p>
+    <w:p>
+      <w:pPr>
+        <w:spacing w:line="360" w:lineRule="auto"/>
+        <w:ind w:firstLine="708"/>
+        <w:jc w:val="both"/>
+        <w:rPr>
+          <w:rFonts w:cs="Arial"/>
+          <w:szCs w:val="24"/>
+        </w:rPr>
+      </w:pPr>
+      <w:r>
+        <w:rPr>
+          <w:rFonts w:cs="Arial"/>
+          <w:szCs w:val="24"/>
+        </w:rPr>
+        <w:t>Un grupo de desarrolladores desea crear un nuevo lenguaje imperativo, ligero, que le permita realizar operaciones básicas para la configuración de chips, ya que esta es una industria que sigue creciendo constantemente, y cada vez estos chips necesitan ser configurados por lenguajes más ligeros y potentes. Es por esto por lo que este grupo de desarrolladores requiere desarrollar su propio lenguaje para el desarrollo de sistemas empotrados</w:t>
+      </w:r>
+      <w:r>
+        <w:rPr>
+          <w:rFonts w:cs="Arial"/>
+          <w:szCs w:val="24"/>
+        </w:rPr>
+        <w:t>.</w:t>
+      </w:r>
+    </w:p>
+    <w:p>
+      <w:pPr>
+        <w:pStyle w:val="Ttulo1"/>
+      </w:pPr>
+      <w:r>
+        <w:t xml:space="preserve">Manual de Usuario </w:t>
+      </w:r>
+    </w:p>
+    <w:p>
+      <w:pPr>
+        <w:spacing w:line="360" w:lineRule="auto"/>
+      </w:pPr>
+      <w:r>
+        <w:tab/>
+        <w:t xml:space="preserve">Se debe de tener instalado Apache Net </w:t>
+      </w:r>
+      <w:proofErr w:type="spellStart"/>
+      <w:r>
+        <w:t>Beans</w:t>
+      </w:r>
+      <w:proofErr w:type="spellEnd"/>
+      <w:r>
+        <w:t xml:space="preserve"> para poder correr el programa y las librerías </w:t>
+      </w:r>
+      <w:proofErr w:type="spellStart"/>
+      <w:r>
+        <w:t>JFlex</w:t>
+      </w:r>
+      <w:proofErr w:type="spellEnd"/>
+      <w:r>
+        <w:t xml:space="preserve"> </w:t>
+      </w:r>
+      <w:proofErr w:type="spellStart"/>
+      <w:r>
+        <w:t>yJCup</w:t>
+      </w:r>
+      <w:proofErr w:type="spellEnd"/>
+      <w:r>
+        <w:t xml:space="preserve">. Las cuales fueron agregadas en la carpeta </w:t>
+      </w:r>
+      <w:proofErr w:type="spellStart"/>
+      <w:r>
+        <w:t>lib</w:t>
+      </w:r>
+      <w:proofErr w:type="spellEnd"/>
+      <w:r>
+        <w:t xml:space="preserve"> donde se encuentra este proyecto. </w:t>
+      </w:r>
+    </w:p>
+    <w:p>
+      <w:pPr>
+        <w:spacing w:line="360" w:lineRule="auto"/>
+      </w:pPr>
+      <w:r>
+        <w:rPr>
+          <w:noProof/>
+        </w:rPr>
+        <w:drawing>
+          <wp:inline distT="0" distB="0" distL="0" distR="0" wp14:anchorId="3F62DF5E" wp14:editId="2534EDD8">
+            <wp:extent cx="5612130" cy="1831340"/>
+            <wp:effectExtent l="0" t="0" r="7620" b="0"/>
+            <wp:docPr id="767538791" name="Imagen 1"/>
+            <wp:cNvGraphicFramePr>
+              <a:graphicFrameLocks xmlns:a="http://schemas.openxmlformats.org/drawingml/2006/main" noChangeAspect="1"/>
+            </wp:cNvGraphicFramePr>
+            <a:graphic xmlns:a="http://schemas.openxmlformats.org/drawingml/2006/main">
+              <a:graphicData uri="http://schemas.openxmlformats.org/drawingml/2006/picture">
+                <pic:pic xmlns:pic="http://schemas.openxmlformats.org/drawingml/2006/picture">
+                  <pic:nvPicPr>
+                    <pic:cNvPr id="767538791" name=""/>
+                    <pic:cNvPicPr/>
+                  </pic:nvPicPr>
+                  <pic:blipFill>
+                    <a:blip r:embed="rId7"/>
+                    <a:stretch>
+                      <a:fillRect/>
+                    </a:stretch>
+                  </pic:blipFill>
+                  <pic:spPr>
+                    <a:xfrm>
+                      <a:off x="0" y="0"/>
+                      <a:ext cx="5612130" cy="1831340"/>
+                    </a:xfrm>
+                    <a:prstGeom prst="rect">
+                      <a:avLst/>
+                    </a:prstGeom>
+                  </pic:spPr>
+                </pic:pic>
+              </a:graphicData>
+            </a:graphic>
+          </wp:inline>
+        </w:drawing>
+      </w:r>
+    </w:p>
+    <w:p>
+      <w:r>
+        <w:rPr>
+          <w:noProof/>
+        </w:rPr>
+        <w:drawing>
+          <wp:inline distT="0" distB="0" distL="0" distR="0" wp14:anchorId="14532470" wp14:editId="4CF673FF">
+            <wp:extent cx="5612130" cy="847725"/>
+            <wp:effectExtent l="0" t="0" r="7620" b="9525"/>
+            <wp:docPr id="705968074" name="Imagen 1"/>
+            <wp:cNvGraphicFramePr>
+              <a:graphicFrameLocks xmlns:a="http://schemas.openxmlformats.org/drawingml/2006/main" noChangeAspect="1"/>
+            </wp:cNvGraphicFramePr>
+            <a:graphic xmlns:a="http://schemas.openxmlformats.org/drawingml/2006/main">
+              <a:graphicData uri="http://schemas.openxmlformats.org/drawingml/2006/picture">
+                <pic:pic xmlns:pic="http://schemas.openxmlformats.org/drawingml/2006/picture">
+                  <pic:nvPicPr>
+                    <pic:cNvPr id="705968074" name=""/>
+                    <pic:cNvPicPr/>
+                  </pic:nvPicPr>
+                  <pic:blipFill>
+                    <a:blip r:embed="rId8"/>
+                    <a:stretch>
+                      <a:fillRect/>
+                    </a:stretch>
+                  </pic:blipFill>
+                  <pic:spPr>
+                    <a:xfrm>
+                      <a:off x="0" y="0"/>
+                      <a:ext cx="5612130" cy="847725"/>
+                    </a:xfrm>
+                    <a:prstGeom prst="rect">
+                      <a:avLst/>
+                    </a:prstGeom>
+                  </pic:spPr>
+                </pic:pic>
+              </a:graphicData>
+            </a:graphic>
+          </wp:inline>
+        </w:drawing>
+      </w:r>
+    </w:p>
+    <w:p>
+      <w:pPr>
+        <w:spacing w:line="360" w:lineRule="auto"/>
+      </w:pPr>
+      <w:r>
+        <w:t xml:space="preserve">Este paso debe hacerse únicamente si </w:t>
+      </w:r>
+      <w:proofErr w:type="spellStart"/>
+      <w:r>
+        <w:t>neatBeans</w:t>
+      </w:r>
+      <w:proofErr w:type="spellEnd"/>
+      <w:r>
+        <w:t xml:space="preserve"> tira error en reconocimiento de las librerías. Se debe de cargar las librerías en la carpeta </w:t>
+      </w:r>
+      <w:proofErr w:type="spellStart"/>
+      <w:r>
+        <w:t>lib</w:t>
+      </w:r>
+      <w:proofErr w:type="spellEnd"/>
+      <w:r>
+        <w:t xml:space="preserve"> de la siguiente forma y deben de cargarse en el siguiente orden para que no existan conflictos a la hora de funcionar el programa.</w:t>
+      </w:r>
+    </w:p>
+    <w:p>
+      <w:pPr>
+        <w:spacing w:line="360" w:lineRule="auto"/>
+      </w:pPr>
+      <w:r>
+        <w:rPr>
+          <w:noProof/>
+        </w:rPr>
+        <w:lastRenderedPageBreak/>
+        <w:drawing>
+          <wp:inline distT="0" distB="0" distL="0" distR="0" wp14:anchorId="25E325FC" wp14:editId="16350B64">
+            <wp:extent cx="3077004" cy="4810796"/>
+            <wp:effectExtent l="0" t="0" r="9525" b="8890"/>
+            <wp:docPr id="200389698" name="Imagen 1"/>
+            <wp:cNvGraphicFramePr>
+              <a:graphicFrameLocks xmlns:a="http://schemas.openxmlformats.org/drawingml/2006/main" noChangeAspect="1"/>
+            </wp:cNvGraphicFramePr>
+            <a:graphic xmlns:a="http://schemas.openxmlformats.org/drawingml/2006/main">
+              <a:graphicData uri="http://schemas.openxmlformats.org/drawingml/2006/picture">
+                <pic:pic xmlns:pic="http://schemas.openxmlformats.org/drawingml/2006/picture">
+                  <pic:nvPicPr>
+                    <pic:cNvPr id="200389698" name=""/>
+                    <pic:cNvPicPr/>
+                  </pic:nvPicPr>
+                  <pic:blipFill>
+                    <a:blip r:embed="rId9"/>
+                    <a:stretch>
+                      <a:fillRect/>
+                    </a:stretch>
+                  </pic:blipFill>
+                  <pic:spPr>
+                    <a:xfrm>
+                      <a:off x="0" y="0"/>
+                      <a:ext cx="3077004" cy="4810796"/>
+                    </a:xfrm>
+                    <a:prstGeom prst="rect">
+                      <a:avLst/>
+                    </a:prstGeom>
+                  </pic:spPr>
+                </pic:pic>
+              </a:graphicData>
+            </a:graphic>
+          </wp:inline>
+        </w:drawing>
+      </w:r>
+    </w:p>
+    <w:p>
+      <w:pPr>
+        <w:spacing w:line="360" w:lineRule="auto"/>
+      </w:pPr>
+    </w:p>
+    <w:p>
+      <w:pPr>
+        <w:spacing w:line="360" w:lineRule="auto"/>
+      </w:pPr>
+      <w:r>
+        <w:t xml:space="preserve">Una vez dado </w:t>
+      </w:r>
+      <w:proofErr w:type="spellStart"/>
+      <w:proofErr w:type="gramStart"/>
+      <w:r>
+        <w:t>click</w:t>
+      </w:r>
+      <w:proofErr w:type="spellEnd"/>
+      <w:proofErr w:type="gramEnd"/>
+      <w:r>
+        <w:t xml:space="preserve"> derecho en </w:t>
+      </w:r>
+      <w:proofErr w:type="spellStart"/>
+      <w:r>
+        <w:t>add</w:t>
+      </w:r>
+      <w:proofErr w:type="spellEnd"/>
+      <w:r>
+        <w:t xml:space="preserve"> JAR/Folder aparecerá la siguiente ventana emergente donde se deberá cargar primero el </w:t>
+      </w:r>
+      <w:proofErr w:type="spellStart"/>
+      <w:r>
+        <w:t>JFlex</w:t>
+      </w:r>
+      <w:proofErr w:type="spellEnd"/>
+      <w:r>
+        <w:t xml:space="preserve"> luego </w:t>
+      </w:r>
+      <w:r>
+        <w:t>java</w:t>
+      </w:r>
+      <w:r>
+        <w:t xml:space="preserve"> cup 11 y por </w:t>
+      </w:r>
+      <w:r>
+        <w:t>último</w:t>
+      </w:r>
+      <w:r>
+        <w:t xml:space="preserve"> java cup</w:t>
+      </w:r>
+      <w:r>
+        <w:t xml:space="preserve">. Para ello, buscar carpeta </w:t>
+      </w:r>
+      <w:proofErr w:type="spellStart"/>
+      <w:r>
+        <w:t>lib</w:t>
+      </w:r>
+      <w:proofErr w:type="spellEnd"/>
+      <w:r>
+        <w:t xml:space="preserve"> y cargar los archivos con el botón Open.</w:t>
+      </w:r>
+    </w:p>
+    <w:p>
+      <w:pPr>
+        <w:spacing w:line="360" w:lineRule="auto"/>
+      </w:pPr>
+      <w:r>
+        <w:rPr>
+          <w:noProof/>
+        </w:rPr>
+        <w:drawing>
+          <wp:inline distT="0" distB="0" distL="0" distR="0" wp14:anchorId="64C4712F" wp14:editId="3E958320">
+            <wp:extent cx="3756660" cy="1894481"/>
+            <wp:effectExtent l="0" t="0" r="0" b="0"/>
+            <wp:docPr id="79274967" name="Imagen 1"/>
+            <wp:cNvGraphicFramePr>
+              <a:graphicFrameLocks xmlns:a="http://schemas.openxmlformats.org/drawingml/2006/main" noChangeAspect="1"/>
+            </wp:cNvGraphicFramePr>
+            <a:graphic xmlns:a="http://schemas.openxmlformats.org/drawingml/2006/main">
+              <a:graphicData uri="http://schemas.openxmlformats.org/drawingml/2006/picture">
+                <pic:pic xmlns:pic="http://schemas.openxmlformats.org/drawingml/2006/picture">
+                  <pic:nvPicPr>
+                    <pic:cNvPr id="79274967" name=""/>
+                    <pic:cNvPicPr/>
+                  </pic:nvPicPr>
+                  <pic:blipFill>
+                    <a:blip r:embed="rId10"/>
+                    <a:stretch>
+                      <a:fillRect/>
+                    </a:stretch>
+                  </pic:blipFill>
+                  <pic:spPr>
+                    <a:xfrm>
+                      <a:off x="0" y="0"/>
+                      <a:ext cx="3770206" cy="1901312"/>
+                    </a:xfrm>
+                    <a:prstGeom prst="rect">
+                      <a:avLst/>
+                    </a:prstGeom>
+                  </pic:spPr>
+                </pic:pic>
+              </a:graphicData>
+            </a:graphic>
+          </wp:inline>
+        </w:drawing>
+      </w:r>
+    </w:p>
+    <w:p>
+      <w:pPr>
+        <w:spacing w:line="360" w:lineRule="auto"/>
+      </w:pPr>
+      <w:r>
+        <w:lastRenderedPageBreak/>
+        <w:t>Una vez instalado lo anterior mencionado se puede correr la aplicación utilizando el siguiente botón encerrado en un círculo rojo.</w:t>
+      </w:r>
+    </w:p>
+    <w:p>
+      <w:pPr>
+        <w:spacing w:line="360" w:lineRule="auto"/>
+      </w:pPr>
+      <w:r>
+        <w:rPr>
+          <w:noProof/>
+        </w:rPr>
+        <w:drawing>
+          <wp:inline distT="0" distB="0" distL="0" distR="0" wp14:anchorId="430ED542" wp14:editId="38298BB5">
+            <wp:extent cx="5612130" cy="844550"/>
+            <wp:effectExtent l="0" t="0" r="7620" b="0"/>
+            <wp:docPr id="113675208" name="Imagen 1"/>
+            <wp:cNvGraphicFramePr>
+              <a:graphicFrameLocks xmlns:a="http://schemas.openxmlformats.org/drawingml/2006/main" noChangeAspect="1"/>
+            </wp:cNvGraphicFramePr>
+            <a:graphic xmlns:a="http://schemas.openxmlformats.org/drawingml/2006/main">
+              <a:graphicData uri="http://schemas.openxmlformats.org/drawingml/2006/picture">
+                <pic:pic xmlns:pic="http://schemas.openxmlformats.org/drawingml/2006/picture">
+                  <pic:nvPicPr>
+                    <pic:cNvPr id="113675208" name=""/>
+                    <pic:cNvPicPr/>
+                  </pic:nvPicPr>
+                  <pic:blipFill>
+                    <a:blip r:embed="rId11"/>
+                    <a:stretch>
+                      <a:fillRect/>
+                    </a:stretch>
+                  </pic:blipFill>
+                  <pic:spPr>
+                    <a:xfrm>
+                      <a:off x="0" y="0"/>
+                      <a:ext cx="5612130" cy="844550"/>
+                    </a:xfrm>
+                    <a:prstGeom prst="rect">
+                      <a:avLst/>
+                    </a:prstGeom>
+                  </pic:spPr>
+                </pic:pic>
+              </a:graphicData>
+            </a:graphic>
+          </wp:inline>
+        </w:drawing>
+      </w:r>
+    </w:p>
+    <w:p>
+      <w:pPr>
+        <w:spacing w:line="360" w:lineRule="auto"/>
+      </w:pPr>
+    </w:p>
+    <w:p>
+      <w:pPr>
+        <w:spacing w:line="360" w:lineRule="auto"/>
+      </w:pPr>
+      <w:r>
+        <w:t>A continuación, se abrirá la siguiente ventana emergente.</w:t>
+      </w:r>
+    </w:p>
+    <w:p>
+      <w:pPr>
+        <w:spacing w:line="360" w:lineRule="auto"/>
+      </w:pPr>
+      <w:r>
+        <w:rPr>
+          <w:noProof/>
+        </w:rPr>
+        <w:drawing>
+          <wp:inline distT="0" distB="0" distL="0" distR="0" wp14:anchorId="3C575E8B" wp14:editId="2E5023AE">
+            <wp:extent cx="5612130" cy="4568825"/>
+            <wp:effectExtent l="0" t="0" r="7620" b="3175"/>
+            <wp:docPr id="107441679" name="Imagen 1"/>
+            <wp:cNvGraphicFramePr>
+              <a:graphicFrameLocks xmlns:a="http://schemas.openxmlformats.org/drawingml/2006/main" noChangeAspect="1"/>
+            </wp:cNvGraphicFramePr>
+            <a:graphic xmlns:a="http://schemas.openxmlformats.org/drawingml/2006/main">
+              <a:graphicData uri="http://schemas.openxmlformats.org/drawingml/2006/picture">
+                <pic:pic xmlns:pic="http://schemas.openxmlformats.org/drawingml/2006/picture">
+                  <pic:nvPicPr>
+                    <pic:cNvPr id="107441679" name=""/>
+                    <pic:cNvPicPr/>
+                  </pic:nvPicPr>
+                  <pic:blipFill>
+                    <a:blip r:embed="rId12"/>
+                    <a:stretch>
+                      <a:fillRect/>
+                    </a:stretch>
+                  </pic:blipFill>
+                  <pic:spPr>
+                    <a:xfrm>
+                      <a:off x="0" y="0"/>
+                      <a:ext cx="5612130" cy="4568825"/>
+                    </a:xfrm>
+                    <a:prstGeom prst="rect">
+                      <a:avLst/>
+                    </a:prstGeom>
+                  </pic:spPr>
+                </pic:pic>
+              </a:graphicData>
+            </a:graphic>
+          </wp:inline>
+        </w:drawing>
+      </w:r>
+    </w:p>
+    <w:p>
+      <w:pPr>
+        <w:spacing w:line="360" w:lineRule="auto"/>
+      </w:pPr>
+      <w:r>
+        <w:t>Se puede seleccionar un archivo, donde abrirá una ventana emergente y pedirá buscar la ruta del archivo. Como se visualiza en la siguiente imagen.</w:t>
+      </w:r>
+    </w:p>
+    <w:p>
+      <w:pPr>
+        <w:spacing w:line="360" w:lineRule="auto"/>
+      </w:pPr>
+      <w:r>
+        <w:rPr>
+          <w:noProof/>
+        </w:rPr>
+        <w:lastRenderedPageBreak/>
+        <w:drawing>
+          <wp:inline distT="0" distB="0" distL="0" distR="0" wp14:anchorId="7E8C03FA" wp14:editId="5C818508">
+            <wp:extent cx="5458587" cy="3972479"/>
+            <wp:effectExtent l="0" t="0" r="8890" b="9525"/>
+            <wp:docPr id="1681782488" name="Imagen 1"/>
+            <wp:cNvGraphicFramePr>
+              <a:graphicFrameLocks xmlns:a="http://schemas.openxmlformats.org/drawingml/2006/main" noChangeAspect="1"/>
+            </wp:cNvGraphicFramePr>
+            <a:graphic xmlns:a="http://schemas.openxmlformats.org/drawingml/2006/main">
+              <a:graphicData uri="http://schemas.openxmlformats.org/drawingml/2006/picture">
+                <pic:pic xmlns:pic="http://schemas.openxmlformats.org/drawingml/2006/picture">
+                  <pic:nvPicPr>
+                    <pic:cNvPr id="1681782488" name=""/>
+                    <pic:cNvPicPr/>
+                  </pic:nvPicPr>
+                  <pic:blipFill>
+                    <a:blip r:embed="rId13"/>
+                    <a:stretch>
+                      <a:fillRect/>
+                    </a:stretch>
+                  </pic:blipFill>
+                  <pic:spPr>
+                    <a:xfrm>
+                      <a:off x="0" y="0"/>
+                      <a:ext cx="5458587" cy="3972479"/>
+                    </a:xfrm>
+                    <a:prstGeom prst="rect">
+                      <a:avLst/>
+                    </a:prstGeom>
+                  </pic:spPr>
+                </pic:pic>
+              </a:graphicData>
+            </a:graphic>
+          </wp:inline>
+        </w:drawing>
+      </w:r>
+    </w:p>
+    <w:p>
+      <w:pPr>
+        <w:spacing w:line="360" w:lineRule="auto"/>
+      </w:pPr>
+    </w:p>
+    <w:p>
+      <w:pPr>
+        <w:spacing w:line="360" w:lineRule="auto"/>
+      </w:pPr>
+      <w:r>
+        <w:t>Una vez puesto se le da al botón del medio que dice analizar y hará el análisis correspondiente y generando un archivo nuevo con resultados del análisis.</w:t>
+      </w:r>
+    </w:p>
+    <w:p/>
+    <w:p/>
+    <w:p/>
+    <w:p/>
+    <w:p/>
+    <w:p/>
+    <w:p/>
+    <w:p/>
+    <w:p/>
+    <w:p/>
+    <w:p>
+      <w:pPr>
+        <w:pStyle w:val="Ttulo1"/>
+      </w:pPr>
+      <w:r>
+        <w:lastRenderedPageBreak/>
+        <w:t xml:space="preserve">Pruebas de Funcionalidad </w:t>
+      </w:r>
+    </w:p>
+    <w:p>
+      <w:r>
+        <w:drawing>
+          <wp:inline distT="0" distB="0" distL="0" distR="0" wp14:anchorId="2A372B09" wp14:editId="61C72E13">
+            <wp:extent cx="5612130" cy="4610735"/>
+            <wp:effectExtent l="0" t="0" r="7620" b="0"/>
+            <wp:docPr id="1234290630" name="Imagen 1" descr="Interfaz de usuario gráfica, Aplicación, Word&#10;&#10;Descripción generada automáticamente"/>
+            <wp:cNvGraphicFramePr>
+              <a:graphicFrameLocks xmlns:a="http://schemas.openxmlformats.org/drawingml/2006/main" noChangeAspect="1"/>
+            </wp:cNvGraphicFramePr>
+            <a:graphic xmlns:a="http://schemas.openxmlformats.org/drawingml/2006/main">
+              <a:graphicData uri="http://schemas.openxmlformats.org/drawingml/2006/picture">
+                <pic:pic xmlns:pic="http://schemas.openxmlformats.org/drawingml/2006/picture">
+                  <pic:nvPicPr>
+                    <pic:cNvPr id="1234290630" name="Imagen 1" descr="Interfaz de usuario gráfica, Aplicación, Word&#10;&#10;Descripción generada automáticamente"/>
+                    <pic:cNvPicPr/>
+                  </pic:nvPicPr>
+                  <pic:blipFill>
+                    <a:blip r:embed="rId14"/>
+                    <a:stretch>
+                      <a:fillRect/>
+                    </a:stretch>
+                  </pic:blipFill>
+                  <pic:spPr>
+                    <a:xfrm>
+                      <a:off x="0" y="0"/>
+                      <a:ext cx="5612130" cy="4610735"/>
+                    </a:xfrm>
+                    <a:prstGeom prst="rect">
+                      <a:avLst/>
+                    </a:prstGeom>
+                  </pic:spPr>
+                </pic:pic>
+              </a:graphicData>
+            </a:graphic>
+          </wp:inline>
+        </w:drawing>
+      </w:r>
+    </w:p>
+    <w:p>
+      <w:r>
+        <w:t xml:space="preserve">Muestra de análisis de expresiones </w:t>
+      </w:r>
+    </w:p>
+    <w:p/>
+    <w:p>
+      <w:r>
+        <w:lastRenderedPageBreak/>
+        <w:drawing>
+          <wp:inline distT="0" distB="0" distL="0" distR="0" wp14:anchorId="716D9EBC" wp14:editId="037A64AE">
+            <wp:extent cx="5612130" cy="4580255"/>
+            <wp:effectExtent l="0" t="0" r="7620" b="0"/>
+            <wp:docPr id="1151439253" name="Imagen 1" descr="Interfaz de usuario gráfica, Aplicación, Word&#10;&#10;Descripción generada automáticamente"/>
+            <wp:cNvGraphicFramePr>
+              <a:graphicFrameLocks xmlns:a="http://schemas.openxmlformats.org/drawingml/2006/main" noChangeAspect="1"/>
+            </wp:cNvGraphicFramePr>
+            <a:graphic xmlns:a="http://schemas.openxmlformats.org/drawingml/2006/main">
+              <a:graphicData uri="http://schemas.openxmlformats.org/drawingml/2006/picture">
+                <pic:pic xmlns:pic="http://schemas.openxmlformats.org/drawingml/2006/picture">
+                  <pic:nvPicPr>
+                    <pic:cNvPr id="1151439253" name="Imagen 1" descr="Interfaz de usuario gráfica, Aplicación, Word&#10;&#10;Descripción generada automáticamente"/>
+                    <pic:cNvPicPr/>
+                  </pic:nvPicPr>
+                  <pic:blipFill>
+                    <a:blip r:embed="rId15"/>
+                    <a:stretch>
+                      <a:fillRect/>
+                    </a:stretch>
+                  </pic:blipFill>
+                  <pic:spPr>
+                    <a:xfrm>
+                      <a:off x="0" y="0"/>
+                      <a:ext cx="5612130" cy="4580255"/>
+                    </a:xfrm>
+                    <a:prstGeom prst="rect">
+                      <a:avLst/>
+                    </a:prstGeom>
+                  </pic:spPr>
+                </pic:pic>
+              </a:graphicData>
+            </a:graphic>
+          </wp:inline>
+        </w:drawing>
+      </w:r>
+    </w:p>
+    <w:p>
+      <w:r>
+        <w:t xml:space="preserve">Botón de limpiar </w:t>
+      </w:r>
+      <w:r>
+        <w:t>Hoja</w:t>
+      </w:r>
+      <w:r>
+        <w:t xml:space="preserve"> para </w:t>
+      </w:r>
+      <w:proofErr w:type="spellStart"/>
+      <w:r>
+        <w:t>reseter</w:t>
+      </w:r>
+      <w:proofErr w:type="spellEnd"/>
+      <w:r>
+        <w:t xml:space="preserve"> el analizador léxico. </w:t>
+      </w:r>
+    </w:p>
+    <w:p/>
+    <w:p/>
+    <w:p/>
+    <w:p/>
+    <w:p/>
+    <w:p/>
+    <w:p/>
+    <w:p/>
+    <w:p/>
+    <w:p/>
+    <w:p>
+      <w:r>
+        <w:lastRenderedPageBreak/>
+        <w:drawing>
+          <wp:inline distT="0" distB="0" distL="0" distR="0" wp14:anchorId="3B57361D" wp14:editId="0B392D09">
+            <wp:extent cx="5612130" cy="3139440"/>
+            <wp:effectExtent l="0" t="0" r="7620" b="3810"/>
+            <wp:docPr id="1219026944" name="Imagen 1" descr="Interfaz de usuario gráfica, Aplicación&#10;&#10;Descripción generada automáticamente"/>
+            <wp:cNvGraphicFramePr>
+              <a:graphicFrameLocks xmlns:a="http://schemas.openxmlformats.org/drawingml/2006/main" noChangeAspect="1"/>
+            </wp:cNvGraphicFramePr>
+            <a:graphic xmlns:a="http://schemas.openxmlformats.org/drawingml/2006/main">
+              <a:graphicData uri="http://schemas.openxmlformats.org/drawingml/2006/picture">
+                <pic:pic xmlns:pic="http://schemas.openxmlformats.org/drawingml/2006/picture">
+                  <pic:nvPicPr>
+                    <pic:cNvPr id="1219026944" name="Imagen 1" descr="Interfaz de usuario gráfica, Aplicación&#10;&#10;Descripción generada automáticamente"/>
+                    <pic:cNvPicPr/>
+                  </pic:nvPicPr>
+                  <pic:blipFill>
+                    <a:blip r:embed="rId16"/>
+                    <a:stretch>
+                      <a:fillRect/>
+                    </a:stretch>
+                  </pic:blipFill>
+                  <pic:spPr>
+                    <a:xfrm>
+                      <a:off x="0" y="0"/>
+                      <a:ext cx="5612130" cy="3139440"/>
+                    </a:xfrm>
+                    <a:prstGeom prst="rect">
+                      <a:avLst/>
+                    </a:prstGeom>
+                  </pic:spPr>
+                </pic:pic>
+              </a:graphicData>
+            </a:graphic>
+          </wp:inline>
+        </w:drawing>
+      </w:r>
+    </w:p>
+    <w:p>
+      <w:r>
+        <w:t>Archivo generado a partir del análisis léxico previo</w:t>
+      </w:r>
+      <w:r>
+        <w:t xml:space="preserve"> donde se muestra lo solicitado</w:t>
+      </w:r>
+      <w:r>
+        <w:t>.</w:t>
+      </w:r>
+    </w:p>
+    <w:p/>
+    <w:p/>
+    <w:p/>
+    <w:p/>
+    <w:p/>
+    <w:p/>
+    <w:p/>
+    <w:p/>
+    <w:p/>
+    <w:p/>
+    <w:p/>
+    <w:p/>
+    <w:p/>
+    <w:p/>
+    <w:p/>
+    <w:p/>
+    <w:p>
+      <w:pPr>
+        <w:pStyle w:val="Ttulo1"/>
+      </w:pPr>
+      <w:r>
+        <w:lastRenderedPageBreak/>
+        <w:t xml:space="preserve">Diseño del Programa </w:t>
+      </w:r>
+    </w:p>
+    <w:p/>
+    <w:p>
+      <w:pPr>
+        <w:pStyle w:val="Prrafodelista"/>
+        <w:numPr>
+          <w:ilvl w:val="0"/>
+          <w:numId w:val="2"/>
+        </w:numPr>
+      </w:pPr>
+      <w:r>
+        <w:t xml:space="preserve">Búsqueda correlacionada de los empaquetados para </w:t>
+      </w:r>
+      <w:r>
+        <w:t xml:space="preserve">mostrar los tokens </w:t>
+      </w:r>
+      <w:r>
+        <w:t>y su símbolo en base a la tabla.</w:t>
+      </w:r>
+    </w:p>
+    <w:p>
+      <w:pPr>
+        <w:pStyle w:val="Prrafodelista"/>
+        <w:numPr>
+          <w:ilvl w:val="0"/>
+          <w:numId w:val="2"/>
+        </w:numPr>
+      </w:pPr>
+      <w:r>
+        <w:t xml:space="preserve">Búsqueda individual para corrección de precedencias. Lo cual, dependiendo del bloque lograba </w:t>
+      </w:r>
+      <w:r>
+        <w:t xml:space="preserve">liberar gran cantidad de estas. Lo cual, se buscaba tratar de arreglar aquellas que anidaban </w:t>
+      </w:r>
+      <w:r>
+        <w:t>más.</w:t>
+      </w:r>
+    </w:p>
+    <w:p>
+      <w:pPr>
+        <w:pStyle w:val="Prrafodelista"/>
+        <w:numPr>
+          <w:ilvl w:val="0"/>
+          <w:numId w:val="2"/>
+        </w:numPr>
+      </w:pPr>
+      <w:r>
+        <w:t>Desarrollo de interfaz para la</w:t>
+      </w:r>
+      <w:r>
+        <w:t xml:space="preserve"> extracción del archivo mas cómoda para el usuario.</w:t>
+      </w:r>
+    </w:p>
+    <w:p>
+      <w:pPr>
+        <w:pStyle w:val="Prrafodelista"/>
+        <w:numPr>
+          <w:ilvl w:val="0"/>
+          <w:numId w:val="2"/>
+        </w:numPr>
+      </w:pPr>
+      <w:r>
+        <w:t xml:space="preserve">Se creó en base a la gramática </w:t>
+      </w:r>
+      <w:r>
+        <w:t xml:space="preserve">desarrollada en la tarea </w:t>
+      </w:r>
+      <w:r>
+        <w:t xml:space="preserve">y se realizaron los cambios </w:t>
+      </w:r>
+      <w:r>
+        <w:t xml:space="preserve">propuestos por el profesor. Además, </w:t>
+      </w:r>
+      <w:r>
+        <w:t>se hizo replanteamiento por problemas por la precedencia en algunos casos.</w:t>
+      </w:r>
+    </w:p>
+    <w:p>
+      <w:r>
+        <w:tab/>
+      </w:r>
+      <w:r>
+        <w:tab/>
+      </w:r>
+    </w:p>
+    <w:p>
+      <w:pPr>
+        <w:pStyle w:val="Ttulo1"/>
+      </w:pPr>
+      <w:r>
+        <w:t xml:space="preserve">Librerías Usadas </w:t>
+      </w:r>
+    </w:p>
+    <w:p>
+      <w:pPr>
+        <w:pStyle w:val="Prrafodelista"/>
+        <w:numPr>
+          <w:ilvl w:val="0"/>
+          <w:numId w:val="1"/>
+        </w:numPr>
+      </w:pPr>
+      <w:proofErr w:type="spellStart"/>
+      <w:r>
+        <w:t>JFlex</w:t>
+      </w:r>
+      <w:proofErr w:type="spellEnd"/>
+    </w:p>
+    <w:p>
+      <w:pPr>
+        <w:pStyle w:val="Prrafodelista"/>
+        <w:numPr>
+          <w:ilvl w:val="0"/>
+          <w:numId w:val="1"/>
+        </w:numPr>
+      </w:pPr>
+      <w:proofErr w:type="spellStart"/>
+      <w:r>
+        <w:t>JCup</w:t>
+      </w:r>
+      <w:proofErr w:type="spellEnd"/>
+    </w:p>
+    <w:p>
+      <w:pPr>
+        <w:pStyle w:val="Ttulo1"/>
+      </w:pPr>
+      <w:r>
+        <w:t xml:space="preserve">Análisis de Resultados </w:t>
+      </w:r>
+    </w:p>
+    <w:p>
+      <w:r>
+        <w:tab/>
+      </w:r>
+    </w:p>
+    <w:p>
+      <w:pPr>
+        <w:spacing w:line="360" w:lineRule="auto"/>
+        <w:jc w:val="both"/>
+      </w:pPr>
+      <w:r>
+        <w:tab/>
+        <w:t>Se llega a la conclusión de que realiza el análisis léxico correspondiente y demarca aquellos que no corresponden a la gramática propuesta</w:t>
+      </w:r>
+      <w:r>
+        <w:t xml:space="preserve">. </w:t>
+      </w:r>
+      <w:r>
+        <w:t xml:space="preserve">Pero, </w:t>
+      </w:r>
+      <w:r>
+        <w:t xml:space="preserve">se presentaron problemas con la </w:t>
+      </w:r>
+      <w:r>
+        <w:t>precedencia</w:t>
+      </w:r>
+      <w:r>
+        <w:t xml:space="preserve"> de algunos lexemas. Por lo tanto, se </w:t>
+      </w:r>
+      <w:r>
+        <w:t>intentó</w:t>
+      </w:r>
+      <w:r>
+        <w:t xml:space="preserve"> la corrección. A pesar, </w:t>
+      </w:r>
+      <w:r>
+        <w:t>de que no se lograron solucionar todos. El analizador léxico y tabla de símbolos funciona como corresponde.</w:t>
+      </w:r>
+    </w:p>
+    <w:p>
+      <w:r>
+        <w:tab/>
+      </w:r>
+    </w:p>
+    <w:p>
+      <w:pPr>
+        <w:pStyle w:val="Ttulo1"/>
+      </w:pPr>
+      <w:r>
+        <w:t xml:space="preserve">Bitácora </w:t>
+      </w:r>
+    </w:p>
+    <w:p>
+      <w:pPr>
+        <w:tabs>
+          <w:tab w:val="left" w:pos="708"/>
+          <w:tab w:val="left" w:pos="2100"/>
+        </w:tabs>
+      </w:pPr>
+      <w:r>
+        <w:tab/>
+      </w:r>
+      <w:r>
+        <w:t xml:space="preserve">GitHub: </w:t>
+      </w:r>
+      <w:hyperlink r:id="rId17" w:history="1">
+        <w:r>
+          <w:rPr>
+            <w:rStyle w:val="Hipervnculo"/>
+            <w:i/>
+            <w:iCs/>
+            <w:color w:val="ADADAD" w:themeColor="background2" w:themeShade="BF"/>
+          </w:rPr>
+          <w:t>16pixar/Proyecto-Compi (github.com)</w:t>
+        </w:r>
+      </w:hyperlink>
+      <w:r>
+        <w:rPr>
+          <w:color w:val="ADADAD" w:themeColor="background2" w:themeShade="BF"/>
+        </w:rPr>
+        <w:t xml:space="preserve"> </w:t>
+      </w:r>
+    </w:p>
     <w:sectPr>
+      <w:headerReference w:type="default" r:id="rId18"/>
       <w:pgSz w:w="12240" w:h="15840"/>
       <w:pgMar w:top="1417" w:right="1701" w:bottom="1417" w:left="1701" w:header="708" w:footer="708" w:gutter="0"/>
       <w:cols w:space="708"/>
@@ -11,6 +1260,834 @@
     </w:sectPr>
   </w:body>
 </w:document>
+</file>
+
+<file path=word/endnotes.xml><?xml version="1.0" encoding="utf-8"?>
+<w:endnotes xmlns:wpc="http://schemas.microsoft.com/office/word/2010/wordprocessingCanvas" xmlns:cx="http://schemas.microsoft.com/office/drawing/2014/chartex" xmlns:cx1="http://schemas.microsoft.com/office/drawing/2015/9/8/chartex" xmlns:cx2="http://schemas.microsoft.com/office/drawing/2015/10/21/chartex" xmlns:cx3="http://schemas.microsoft.com/office/drawing/2016/5/9/chartex" xmlns:cx4="http://schemas.microsoft.com/office/drawing/2016/5/10/chartex" xmlns:cx5="http://schemas.microsoft.com/office/drawing/2016/5/11/chartex" xmlns:cx6="http://schemas.microsoft.com/office/drawing/2016/5/12/chartex" xmlns:cx7="http://schemas.microsoft.com/office/drawing/2016/5/13/chartex" xmlns:cx8="http://schemas.microsoft.com/office/drawing/2016/5/14/chartex" xmlns:mc="http://schemas.openxmlformats.org/markup-compatibility/2006" xmlns:aink="http://schemas.microsoft.com/office/drawing/2016/ink" xmlns:am3d="http://schemas.microsoft.com/office/drawing/2017/model3d" xmlns:o="urn:schemas-microsoft-com:office:office" xmlns:oel="http://schemas.microsoft.com/office/2019/extlst" xmlns:r="http://schemas.openxmlformats.org/officeDocument/2006/relationships" xmlns:m="http://schemas.openxmlformats.org/officeDocument/2006/math" xmlns:v="urn:schemas-microsoft-com:vml" xmlns:wp14="http://schemas.microsoft.com/office/word/2010/wordprocessingDrawing" xmlns:wp="http://schemas.openxmlformats.org/drawingml/2006/wordprocessingDrawing" xmlns:w10="urn:schemas-microsoft-com:office:word" xmlns:w="http://schemas.openxmlformats.org/wordprocessingml/2006/main" xmlns:w14="http://schemas.microsoft.com/office/word/2010/wordml" xmlns:w15="http://schemas.microsoft.com/office/word/2012/wordml" xmlns:w16cex="http://schemas.microsoft.com/office/word/2018/wordml/cex" xmlns:w16cid="http://schemas.microsoft.com/office/word/2016/wordml/cid" xmlns:w16="http://schemas.microsoft.com/office/word/2018/wordml" xmlns:w16sdtdh="http://schemas.microsoft.com/office/word/2020/wordml/sdtdatahash" xmlns:w16se="http://schemas.microsoft.com/office/word/2015/wordml/symex" xmlns:wpg="http://schemas.microsoft.com/office/word/2010/wordprocessingGroup" xmlns:wpi="http://schemas.microsoft.com/office/word/2010/wordprocessingInk" xmlns:wne="http://schemas.microsoft.com/office/word/2006/wordml" xmlns:wps="http://schemas.microsoft.com/office/word/2010/wordprocessingShape" mc:Ignorable="w14 w15 w16se w16cid w16 w16cex w16sdtdh wp14">
+  <w:endnote w:type="separator" w:id="-1">
+    <w:p>
+      <w:pPr>
+        <w:spacing w:after="0" w:line="240" w:lineRule="auto"/>
+      </w:pPr>
+      <w:r>
+        <w:separator/>
+      </w:r>
+    </w:p>
+  </w:endnote>
+  <w:endnote w:type="continuationSeparator" w:id="0">
+    <w:p>
+      <w:pPr>
+        <w:spacing w:after="0" w:line="240" w:lineRule="auto"/>
+      </w:pPr>
+      <w:r>
+        <w:continuationSeparator/>
+      </w:r>
+    </w:p>
+  </w:endnote>
+</w:endnotes>
+</file>
+
+<file path=word/footnotes.xml><?xml version="1.0" encoding="utf-8"?>
+<w:footnotes xmlns:wpc="http://schemas.microsoft.com/office/word/2010/wordprocessingCanvas" xmlns:cx="http://schemas.microsoft.com/office/drawing/2014/chartex" xmlns:cx1="http://schemas.microsoft.com/office/drawing/2015/9/8/chartex" xmlns:cx2="http://schemas.microsoft.com/office/drawing/2015/10/21/chartex" xmlns:cx3="http://schemas.microsoft.com/office/drawing/2016/5/9/chartex" xmlns:cx4="http://schemas.microsoft.com/office/drawing/2016/5/10/chartex" xmlns:cx5="http://schemas.microsoft.com/office/drawing/2016/5/11/chartex" xmlns:cx6="http://schemas.microsoft.com/office/drawing/2016/5/12/chartex" xmlns:cx7="http://schemas.microsoft.com/office/drawing/2016/5/13/chartex" xmlns:cx8="http://schemas.microsoft.com/office/drawing/2016/5/14/chartex" xmlns:mc="http://schemas.openxmlformats.org/markup-compatibility/2006" xmlns:aink="http://schemas.microsoft.com/office/drawing/2016/ink" xmlns:am3d="http://schemas.microsoft.com/office/drawing/2017/model3d" xmlns:o="urn:schemas-microsoft-com:office:office" xmlns:oel="http://schemas.microsoft.com/office/2019/extlst" xmlns:r="http://schemas.openxmlformats.org/officeDocument/2006/relationships" xmlns:m="http://schemas.openxmlformats.org/officeDocument/2006/math" xmlns:v="urn:schemas-microsoft-com:vml" xmlns:wp14="http://schemas.microsoft.com/office/word/2010/wordprocessingDrawing" xmlns:wp="http://schemas.openxmlformats.org/drawingml/2006/wordprocessingDrawing" xmlns:w10="urn:schemas-microsoft-com:office:word" xmlns:w="http://schemas.openxmlformats.org/wordprocessingml/2006/main" xmlns:w14="http://schemas.microsoft.com/office/word/2010/wordml" xmlns:w15="http://schemas.microsoft.com/office/word/2012/wordml" xmlns:w16cex="http://schemas.microsoft.com/office/word/2018/wordml/cex" xmlns:w16cid="http://schemas.microsoft.com/office/word/2016/wordml/cid" xmlns:w16="http://schemas.microsoft.com/office/word/2018/wordml" xmlns:w16sdtdh="http://schemas.microsoft.com/office/word/2020/wordml/sdtdatahash" xmlns:w16se="http://schemas.microsoft.com/office/word/2015/wordml/symex" xmlns:wpg="http://schemas.microsoft.com/office/word/2010/wordprocessingGroup" xmlns:wpi="http://schemas.microsoft.com/office/word/2010/wordprocessingInk" xmlns:wne="http://schemas.microsoft.com/office/word/2006/wordml" xmlns:wps="http://schemas.microsoft.com/office/word/2010/wordprocessingShape" mc:Ignorable="w14 w15 w16se w16cid w16 w16cex w16sdtdh wp14">
+  <w:footnote w:type="separator" w:id="-1">
+    <w:p>
+      <w:pPr>
+        <w:spacing w:after="0" w:line="240" w:lineRule="auto"/>
+      </w:pPr>
+      <w:r>
+        <w:separator/>
+      </w:r>
+    </w:p>
+  </w:footnote>
+  <w:footnote w:type="continuationSeparator" w:id="0">
+    <w:p>
+      <w:pPr>
+        <w:spacing w:after="0" w:line="240" w:lineRule="auto"/>
+      </w:pPr>
+      <w:r>
+        <w:continuationSeparator/>
+      </w:r>
+    </w:p>
+  </w:footnote>
+</w:footnotes>
+</file>
+
+<file path=word/header1.xml><?xml version="1.0" encoding="utf-8"?>
+<w:hdr xmlns:wpc="http://schemas.microsoft.com/office/word/2010/wordprocessingCanvas" xmlns:cx="http://schemas.microsoft.com/office/drawing/2014/chartex" xmlns:cx1="http://schemas.microsoft.com/office/drawing/2015/9/8/chartex" xmlns:cx2="http://schemas.microsoft.com/office/drawing/2015/10/21/chartex" xmlns:cx3="http://schemas.microsoft.com/office/drawing/2016/5/9/chartex" xmlns:cx4="http://schemas.microsoft.com/office/drawing/2016/5/10/chartex" xmlns:cx5="http://schemas.microsoft.com/office/drawing/2016/5/11/chartex" xmlns:cx6="http://schemas.microsoft.com/office/drawing/2016/5/12/chartex" xmlns:cx7="http://schemas.microsoft.com/office/drawing/2016/5/13/chartex" xmlns:cx8="http://schemas.microsoft.com/office/drawing/2016/5/14/chartex" xmlns:mc="http://schemas.openxmlformats.org/markup-compatibility/2006" xmlns:aink="http://schemas.microsoft.com/office/drawing/2016/ink" xmlns:am3d="http://schemas.microsoft.com/office/drawing/2017/model3d" xmlns:o="urn:schemas-microsoft-com:office:office" xmlns:oel="http://schemas.microsoft.com/office/2019/extlst" xmlns:r="http://schemas.openxmlformats.org/officeDocument/2006/relationships" xmlns:m="http://schemas.openxmlformats.org/officeDocument/2006/math" xmlns:v="urn:schemas-microsoft-com:vml" xmlns:wp14="http://schemas.microsoft.com/office/word/2010/wordprocessingDrawing" xmlns:wp="http://schemas.openxmlformats.org/drawingml/2006/wordprocessingDrawing" xmlns:w10="urn:schemas-microsoft-com:office:word" xmlns:w="http://schemas.openxmlformats.org/wordprocessingml/2006/main" xmlns:w14="http://schemas.microsoft.com/office/word/2010/wordml" xmlns:w15="http://schemas.microsoft.com/office/word/2012/wordml" xmlns:w16cex="http://schemas.microsoft.com/office/word/2018/wordml/cex" xmlns:w16cid="http://schemas.microsoft.com/office/word/2016/wordml/cid" xmlns:w16="http://schemas.microsoft.com/office/word/2018/wordml" xmlns:w16sdtdh="http://schemas.microsoft.com/office/word/2020/wordml/sdtdatahash" xmlns:w16se="http://schemas.microsoft.com/office/word/2015/wordml/symex" xmlns:wpg="http://schemas.microsoft.com/office/word/2010/wordprocessingGroup" xmlns:wpi="http://schemas.microsoft.com/office/word/2010/wordprocessingInk" xmlns:wne="http://schemas.microsoft.com/office/word/2006/wordml" xmlns:wps="http://schemas.microsoft.com/office/word/2010/wordprocessingShape" mc:Ignorable="w14 w15 w16se w16cid w16 w16cex w16sdtdh wp14">
+  <w:p>
+    <w:pPr>
+      <w:pStyle w:val="Encabezado"/>
+    </w:pPr>
+    <w:r>
+      <w:rPr>
+        <w:noProof/>
+      </w:rPr>
+      <w:drawing>
+        <wp:anchor distT="0" distB="0" distL="114300" distR="114300" simplePos="0" relativeHeight="251658240" behindDoc="0" locked="0" layoutInCell="1" allowOverlap="1" wp14:anchorId="4008BCC2" wp14:editId="179D337D">
+          <wp:simplePos x="0" y="0"/>
+          <wp:positionH relativeFrom="column">
+            <wp:posOffset>3446145</wp:posOffset>
+          </wp:positionH>
+          <wp:positionV relativeFrom="paragraph">
+            <wp:posOffset>-449580</wp:posOffset>
+          </wp:positionV>
+          <wp:extent cx="2857500" cy="765810"/>
+          <wp:effectExtent l="0" t="0" r="0" b="0"/>
+          <wp:wrapSquare wrapText="bothSides"/>
+          <wp:docPr id="51030766" name="Imagen 1" descr="Instituto Tecnológico de Costa Rica - studyincr.com"/>
+          <wp:cNvGraphicFramePr>
+            <a:graphicFrameLocks xmlns:a="http://schemas.openxmlformats.org/drawingml/2006/main" noChangeAspect="1"/>
+          </wp:cNvGraphicFramePr>
+          <a:graphic xmlns:a="http://schemas.openxmlformats.org/drawingml/2006/main">
+            <a:graphicData uri="http://schemas.openxmlformats.org/drawingml/2006/picture">
+              <pic:pic xmlns:pic="http://schemas.openxmlformats.org/drawingml/2006/picture">
+                <pic:nvPicPr>
+                  <pic:cNvPr id="0" name="Picture 1" descr="Instituto Tecnológico de Costa Rica - studyincr.com"/>
+                  <pic:cNvPicPr>
+                    <a:picLocks noChangeAspect="1" noChangeArrowheads="1"/>
+                  </pic:cNvPicPr>
+                </pic:nvPicPr>
+                <pic:blipFill>
+                  <a:blip r:embed="rId1">
+                    <a:extLst>
+                      <a:ext uri="{28A0092B-C50C-407E-A947-70E740481C1C}">
+                        <a14:useLocalDpi xmlns:a14="http://schemas.microsoft.com/office/drawing/2010/main" val="0"/>
+                      </a:ext>
+                    </a:extLst>
+                  </a:blip>
+                  <a:srcRect/>
+                  <a:stretch>
+                    <a:fillRect/>
+                  </a:stretch>
+                </pic:blipFill>
+                <pic:spPr bwMode="auto">
+                  <a:xfrm>
+                    <a:off x="0" y="0"/>
+                    <a:ext cx="2857500" cy="765810"/>
+                  </a:xfrm>
+                  <a:prstGeom prst="rect">
+                    <a:avLst/>
+                  </a:prstGeom>
+                  <a:noFill/>
+                  <a:ln>
+                    <a:noFill/>
+                  </a:ln>
+                </pic:spPr>
+              </pic:pic>
+            </a:graphicData>
+          </a:graphic>
+          <wp14:sizeRelH relativeFrom="page">
+            <wp14:pctWidth>0</wp14:pctWidth>
+          </wp14:sizeRelH>
+          <wp14:sizeRelV relativeFrom="page">
+            <wp14:pctHeight>0</wp14:pctHeight>
+          </wp14:sizeRelV>
+        </wp:anchor>
+      </w:drawing>
+    </w:r>
+  </w:p>
+</w:hdr>
+</file>
+
+<file path=word/numbering.xml><?xml version="1.0" encoding="utf-8"?>
+<w:numbering xmlns:wpc="http://schemas.microsoft.com/office/word/2010/wordprocessingCanvas" xmlns:cx="http://schemas.microsoft.com/office/drawing/2014/chartex" xmlns:cx1="http://schemas.microsoft.com/office/drawing/2015/9/8/chartex" xmlns:cx2="http://schemas.microsoft.com/office/drawing/2015/10/21/chartex" xmlns:cx3="http://schemas.microsoft.com/office/drawing/2016/5/9/chartex" xmlns:cx4="http://schemas.microsoft.com/office/drawing/2016/5/10/chartex" xmlns:cx5="http://schemas.microsoft.com/office/drawing/2016/5/11/chartex" xmlns:cx6="http://schemas.microsoft.com/office/drawing/2016/5/12/chartex" xmlns:cx7="http://schemas.microsoft.com/office/drawing/2016/5/13/chartex" xmlns:cx8="http://schemas.microsoft.com/office/drawing/2016/5/14/chartex" xmlns:mc="http://schemas.openxmlformats.org/markup-compatibility/2006" xmlns:aink="http://schemas.microsoft.com/office/drawing/2016/ink" xmlns:am3d="http://schemas.microsoft.com/office/drawing/2017/model3d" xmlns:o="urn:schemas-microsoft-com:office:office" xmlns:oel="http://schemas.microsoft.com/office/2019/extlst" xmlns:r="http://schemas.openxmlformats.org/officeDocument/2006/relationships" xmlns:m="http://schemas.openxmlformats.org/officeDocument/2006/math" xmlns:v="urn:schemas-microsoft-com:vml" xmlns:wp14="http://schemas.microsoft.com/office/word/2010/wordprocessingDrawing" xmlns:wp="http://schemas.openxmlformats.org/drawingml/2006/wordprocessingDrawing" xmlns:w10="urn:schemas-microsoft-com:office:word" xmlns:w="http://schemas.openxmlformats.org/wordprocessingml/2006/main" xmlns:w14="http://schemas.microsoft.com/office/word/2010/wordml" xmlns:w15="http://schemas.microsoft.com/office/word/2012/wordml" xmlns:w16cex="http://schemas.microsoft.com/office/word/2018/wordml/cex" xmlns:w16cid="http://schemas.microsoft.com/office/word/2016/wordml/cid" xmlns:w16="http://schemas.microsoft.com/office/word/2018/wordml" xmlns:w16sdtdh="http://schemas.microsoft.com/office/word/2020/wordml/sdtdatahash" xmlns:w16se="http://schemas.microsoft.com/office/word/2015/wordml/symex" xmlns:wpg="http://schemas.microsoft.com/office/word/2010/wordprocessingGroup" xmlns:wpi="http://schemas.microsoft.com/office/word/2010/wordprocessingInk" xmlns:wne="http://schemas.microsoft.com/office/word/2006/wordml" xmlns:wps="http://schemas.microsoft.com/office/word/2010/wordprocessingShape" mc:Ignorable="w14 w15 w16se w16cid w16 w16cex w16sdtdh wp14">
+  <w:abstractNum w:abstractNumId="0" w15:restartNumberingAfterBreak="0">
+    <w:nsid w:val="24C72EB5"/>
+    <w:multiLevelType w:val="hybridMultilevel"/>
+    <w:tmpl w:val="1F1607EE"/>
+    <w:lvl w:ilvl="0" w:tplc="140A0001">
+      <w:start w:val="1"/>
+      <w:numFmt w:val="bullet"/>
+      <w:lvlText w:val=""/>
+      <w:lvlJc w:val="left"/>
+      <w:pPr>
+        <w:ind w:left="1428" w:hanging="360"/>
+      </w:pPr>
+      <w:rPr>
+        <w:rFonts w:ascii="Symbol" w:hAnsi="Symbol" w:hint="default"/>
+      </w:rPr>
+    </w:lvl>
+    <w:lvl w:ilvl="1" w:tplc="140A0003" w:tentative="1">
+      <w:start w:val="1"/>
+      <w:numFmt w:val="bullet"/>
+      <w:lvlText w:val="o"/>
+      <w:lvlJc w:val="left"/>
+      <w:pPr>
+        <w:ind w:left="2148" w:hanging="360"/>
+      </w:pPr>
+      <w:rPr>
+        <w:rFonts w:ascii="Courier New" w:hAnsi="Courier New" w:cs="Courier New" w:hint="default"/>
+      </w:rPr>
+    </w:lvl>
+    <w:lvl w:ilvl="2" w:tplc="140A0005" w:tentative="1">
+      <w:start w:val="1"/>
+      <w:numFmt w:val="bullet"/>
+      <w:lvlText w:val=""/>
+      <w:lvlJc w:val="left"/>
+      <w:pPr>
+        <w:ind w:left="2868" w:hanging="360"/>
+      </w:pPr>
+      <w:rPr>
+        <w:rFonts w:ascii="Wingdings" w:hAnsi="Wingdings" w:hint="default"/>
+      </w:rPr>
+    </w:lvl>
+    <w:lvl w:ilvl="3" w:tplc="140A0001" w:tentative="1">
+      <w:start w:val="1"/>
+      <w:numFmt w:val="bullet"/>
+      <w:lvlText w:val=""/>
+      <w:lvlJc w:val="left"/>
+      <w:pPr>
+        <w:ind w:left="3588" w:hanging="360"/>
+      </w:pPr>
+      <w:rPr>
+        <w:rFonts w:ascii="Symbol" w:hAnsi="Symbol" w:hint="default"/>
+      </w:rPr>
+    </w:lvl>
+    <w:lvl w:ilvl="4" w:tplc="140A0003" w:tentative="1">
+      <w:start w:val="1"/>
+      <w:numFmt w:val="bullet"/>
+      <w:lvlText w:val="o"/>
+      <w:lvlJc w:val="left"/>
+      <w:pPr>
+        <w:ind w:left="4308" w:hanging="360"/>
+      </w:pPr>
+      <w:rPr>
+        <w:rFonts w:ascii="Courier New" w:hAnsi="Courier New" w:cs="Courier New" w:hint="default"/>
+      </w:rPr>
+    </w:lvl>
+    <w:lvl w:ilvl="5" w:tplc="140A0005" w:tentative="1">
+      <w:start w:val="1"/>
+      <w:numFmt w:val="bullet"/>
+      <w:lvlText w:val=""/>
+      <w:lvlJc w:val="left"/>
+      <w:pPr>
+        <w:ind w:left="5028" w:hanging="360"/>
+      </w:pPr>
+      <w:rPr>
+        <w:rFonts w:ascii="Wingdings" w:hAnsi="Wingdings" w:hint="default"/>
+      </w:rPr>
+    </w:lvl>
+    <w:lvl w:ilvl="6" w:tplc="140A0001" w:tentative="1">
+      <w:start w:val="1"/>
+      <w:numFmt w:val="bullet"/>
+      <w:lvlText w:val=""/>
+      <w:lvlJc w:val="left"/>
+      <w:pPr>
+        <w:ind w:left="5748" w:hanging="360"/>
+      </w:pPr>
+      <w:rPr>
+        <w:rFonts w:ascii="Symbol" w:hAnsi="Symbol" w:hint="default"/>
+      </w:rPr>
+    </w:lvl>
+    <w:lvl w:ilvl="7" w:tplc="140A0003" w:tentative="1">
+      <w:start w:val="1"/>
+      <w:numFmt w:val="bullet"/>
+      <w:lvlText w:val="o"/>
+      <w:lvlJc w:val="left"/>
+      <w:pPr>
+        <w:ind w:left="6468" w:hanging="360"/>
+      </w:pPr>
+      <w:rPr>
+        <w:rFonts w:ascii="Courier New" w:hAnsi="Courier New" w:cs="Courier New" w:hint="default"/>
+      </w:rPr>
+    </w:lvl>
+    <w:lvl w:ilvl="8" w:tplc="140A0005" w:tentative="1">
+      <w:start w:val="1"/>
+      <w:numFmt w:val="bullet"/>
+      <w:lvlText w:val=""/>
+      <w:lvlJc w:val="left"/>
+      <w:pPr>
+        <w:ind w:left="7188" w:hanging="360"/>
+      </w:pPr>
+      <w:rPr>
+        <w:rFonts w:ascii="Wingdings" w:hAnsi="Wingdings" w:hint="default"/>
+      </w:rPr>
+    </w:lvl>
+  </w:abstractNum>
+  <w:abstractNum w:abstractNumId="1" w15:restartNumberingAfterBreak="0">
+    <w:nsid w:val="259C79A6"/>
+    <w:multiLevelType w:val="hybridMultilevel"/>
+    <w:tmpl w:val="36280BF4"/>
+    <w:lvl w:ilvl="0" w:tplc="140A0001">
+      <w:start w:val="1"/>
+      <w:numFmt w:val="bullet"/>
+      <w:lvlText w:val=""/>
+      <w:lvlJc w:val="left"/>
+      <w:pPr>
+        <w:ind w:left="1428" w:hanging="360"/>
+      </w:pPr>
+      <w:rPr>
+        <w:rFonts w:ascii="Symbol" w:hAnsi="Symbol" w:hint="default"/>
+      </w:rPr>
+    </w:lvl>
+    <w:lvl w:ilvl="1" w:tplc="140A0003" w:tentative="1">
+      <w:start w:val="1"/>
+      <w:numFmt w:val="bullet"/>
+      <w:lvlText w:val="o"/>
+      <w:lvlJc w:val="left"/>
+      <w:pPr>
+        <w:ind w:left="2148" w:hanging="360"/>
+      </w:pPr>
+      <w:rPr>
+        <w:rFonts w:ascii="Courier New" w:hAnsi="Courier New" w:cs="Courier New" w:hint="default"/>
+      </w:rPr>
+    </w:lvl>
+    <w:lvl w:ilvl="2" w:tplc="140A0005" w:tentative="1">
+      <w:start w:val="1"/>
+      <w:numFmt w:val="bullet"/>
+      <w:lvlText w:val=""/>
+      <w:lvlJc w:val="left"/>
+      <w:pPr>
+        <w:ind w:left="2868" w:hanging="360"/>
+      </w:pPr>
+      <w:rPr>
+        <w:rFonts w:ascii="Wingdings" w:hAnsi="Wingdings" w:hint="default"/>
+      </w:rPr>
+    </w:lvl>
+    <w:lvl w:ilvl="3" w:tplc="140A0001" w:tentative="1">
+      <w:start w:val="1"/>
+      <w:numFmt w:val="bullet"/>
+      <w:lvlText w:val=""/>
+      <w:lvlJc w:val="left"/>
+      <w:pPr>
+        <w:ind w:left="3588" w:hanging="360"/>
+      </w:pPr>
+      <w:rPr>
+        <w:rFonts w:ascii="Symbol" w:hAnsi="Symbol" w:hint="default"/>
+      </w:rPr>
+    </w:lvl>
+    <w:lvl w:ilvl="4" w:tplc="140A0003" w:tentative="1">
+      <w:start w:val="1"/>
+      <w:numFmt w:val="bullet"/>
+      <w:lvlText w:val="o"/>
+      <w:lvlJc w:val="left"/>
+      <w:pPr>
+        <w:ind w:left="4308" w:hanging="360"/>
+      </w:pPr>
+      <w:rPr>
+        <w:rFonts w:ascii="Courier New" w:hAnsi="Courier New" w:cs="Courier New" w:hint="default"/>
+      </w:rPr>
+    </w:lvl>
+    <w:lvl w:ilvl="5" w:tplc="140A0005" w:tentative="1">
+      <w:start w:val="1"/>
+      <w:numFmt w:val="bullet"/>
+      <w:lvlText w:val=""/>
+      <w:lvlJc w:val="left"/>
+      <w:pPr>
+        <w:ind w:left="5028" w:hanging="360"/>
+      </w:pPr>
+      <w:rPr>
+        <w:rFonts w:ascii="Wingdings" w:hAnsi="Wingdings" w:hint="default"/>
+      </w:rPr>
+    </w:lvl>
+    <w:lvl w:ilvl="6" w:tplc="140A0001" w:tentative="1">
+      <w:start w:val="1"/>
+      <w:numFmt w:val="bullet"/>
+      <w:lvlText w:val=""/>
+      <w:lvlJc w:val="left"/>
+      <w:pPr>
+        <w:ind w:left="5748" w:hanging="360"/>
+      </w:pPr>
+      <w:rPr>
+        <w:rFonts w:ascii="Symbol" w:hAnsi="Symbol" w:hint="default"/>
+      </w:rPr>
+    </w:lvl>
+    <w:lvl w:ilvl="7" w:tplc="140A0003" w:tentative="1">
+      <w:start w:val="1"/>
+      <w:numFmt w:val="bullet"/>
+      <w:lvlText w:val="o"/>
+      <w:lvlJc w:val="left"/>
+      <w:pPr>
+        <w:ind w:left="6468" w:hanging="360"/>
+      </w:pPr>
+      <w:rPr>
+        <w:rFonts w:ascii="Courier New" w:hAnsi="Courier New" w:cs="Courier New" w:hint="default"/>
+      </w:rPr>
+    </w:lvl>
+    <w:lvl w:ilvl="8" w:tplc="140A0005" w:tentative="1">
+      <w:start w:val="1"/>
+      <w:numFmt w:val="bullet"/>
+      <w:lvlText w:val=""/>
+      <w:lvlJc w:val="left"/>
+      <w:pPr>
+        <w:ind w:left="7188" w:hanging="360"/>
+      </w:pPr>
+      <w:rPr>
+        <w:rFonts w:ascii="Wingdings" w:hAnsi="Wingdings" w:hint="default"/>
+      </w:rPr>
+    </w:lvl>
+  </w:abstractNum>
+  <w:abstractNum w:abstractNumId="2" w15:restartNumberingAfterBreak="0">
+    <w:nsid w:val="32AC1BA9"/>
+    <w:multiLevelType w:val="hybridMultilevel"/>
+    <w:tmpl w:val="B348589E"/>
+    <w:lvl w:ilvl="0" w:tplc="140A0001">
+      <w:start w:val="1"/>
+      <w:numFmt w:val="bullet"/>
+      <w:lvlText w:val=""/>
+      <w:lvlJc w:val="left"/>
+      <w:pPr>
+        <w:ind w:left="2136" w:hanging="360"/>
+      </w:pPr>
+      <w:rPr>
+        <w:rFonts w:ascii="Symbol" w:hAnsi="Symbol" w:hint="default"/>
+      </w:rPr>
+    </w:lvl>
+    <w:lvl w:ilvl="1" w:tplc="140A0003" w:tentative="1">
+      <w:start w:val="1"/>
+      <w:numFmt w:val="bullet"/>
+      <w:lvlText w:val="o"/>
+      <w:lvlJc w:val="left"/>
+      <w:pPr>
+        <w:ind w:left="2856" w:hanging="360"/>
+      </w:pPr>
+      <w:rPr>
+        <w:rFonts w:ascii="Courier New" w:hAnsi="Courier New" w:cs="Courier New" w:hint="default"/>
+      </w:rPr>
+    </w:lvl>
+    <w:lvl w:ilvl="2" w:tplc="140A0005" w:tentative="1">
+      <w:start w:val="1"/>
+      <w:numFmt w:val="bullet"/>
+      <w:lvlText w:val=""/>
+      <w:lvlJc w:val="left"/>
+      <w:pPr>
+        <w:ind w:left="3576" w:hanging="360"/>
+      </w:pPr>
+      <w:rPr>
+        <w:rFonts w:ascii="Wingdings" w:hAnsi="Wingdings" w:hint="default"/>
+      </w:rPr>
+    </w:lvl>
+    <w:lvl w:ilvl="3" w:tplc="140A0001" w:tentative="1">
+      <w:start w:val="1"/>
+      <w:numFmt w:val="bullet"/>
+      <w:lvlText w:val=""/>
+      <w:lvlJc w:val="left"/>
+      <w:pPr>
+        <w:ind w:left="4296" w:hanging="360"/>
+      </w:pPr>
+      <w:rPr>
+        <w:rFonts w:ascii="Symbol" w:hAnsi="Symbol" w:hint="default"/>
+      </w:rPr>
+    </w:lvl>
+    <w:lvl w:ilvl="4" w:tplc="140A0003" w:tentative="1">
+      <w:start w:val="1"/>
+      <w:numFmt w:val="bullet"/>
+      <w:lvlText w:val="o"/>
+      <w:lvlJc w:val="left"/>
+      <w:pPr>
+        <w:ind w:left="5016" w:hanging="360"/>
+      </w:pPr>
+      <w:rPr>
+        <w:rFonts w:ascii="Courier New" w:hAnsi="Courier New" w:cs="Courier New" w:hint="default"/>
+      </w:rPr>
+    </w:lvl>
+    <w:lvl w:ilvl="5" w:tplc="140A0005" w:tentative="1">
+      <w:start w:val="1"/>
+      <w:numFmt w:val="bullet"/>
+      <w:lvlText w:val=""/>
+      <w:lvlJc w:val="left"/>
+      <w:pPr>
+        <w:ind w:left="5736" w:hanging="360"/>
+      </w:pPr>
+      <w:rPr>
+        <w:rFonts w:ascii="Wingdings" w:hAnsi="Wingdings" w:hint="default"/>
+      </w:rPr>
+    </w:lvl>
+    <w:lvl w:ilvl="6" w:tplc="140A0001" w:tentative="1">
+      <w:start w:val="1"/>
+      <w:numFmt w:val="bullet"/>
+      <w:lvlText w:val=""/>
+      <w:lvlJc w:val="left"/>
+      <w:pPr>
+        <w:ind w:left="6456" w:hanging="360"/>
+      </w:pPr>
+      <w:rPr>
+        <w:rFonts w:ascii="Symbol" w:hAnsi="Symbol" w:hint="default"/>
+      </w:rPr>
+    </w:lvl>
+    <w:lvl w:ilvl="7" w:tplc="140A0003" w:tentative="1">
+      <w:start w:val="1"/>
+      <w:numFmt w:val="bullet"/>
+      <w:lvlText w:val="o"/>
+      <w:lvlJc w:val="left"/>
+      <w:pPr>
+        <w:ind w:left="7176" w:hanging="360"/>
+      </w:pPr>
+      <w:rPr>
+        <w:rFonts w:ascii="Courier New" w:hAnsi="Courier New" w:cs="Courier New" w:hint="default"/>
+      </w:rPr>
+    </w:lvl>
+    <w:lvl w:ilvl="8" w:tplc="140A0005" w:tentative="1">
+      <w:start w:val="1"/>
+      <w:numFmt w:val="bullet"/>
+      <w:lvlText w:val=""/>
+      <w:lvlJc w:val="left"/>
+      <w:pPr>
+        <w:ind w:left="7896" w:hanging="360"/>
+      </w:pPr>
+      <w:rPr>
+        <w:rFonts w:ascii="Wingdings" w:hAnsi="Wingdings" w:hint="default"/>
+      </w:rPr>
+    </w:lvl>
+  </w:abstractNum>
+  <w:abstractNum w:abstractNumId="3" w15:restartNumberingAfterBreak="0">
+    <w:nsid w:val="47165720"/>
+    <w:multiLevelType w:val="hybridMultilevel"/>
+    <w:tmpl w:val="43462B3C"/>
+    <w:lvl w:ilvl="0" w:tplc="140A0001">
+      <w:start w:val="1"/>
+      <w:numFmt w:val="bullet"/>
+      <w:lvlText w:val=""/>
+      <w:lvlJc w:val="left"/>
+      <w:pPr>
+        <w:ind w:left="720" w:hanging="360"/>
+      </w:pPr>
+      <w:rPr>
+        <w:rFonts w:ascii="Symbol" w:hAnsi="Symbol" w:hint="default"/>
+      </w:rPr>
+    </w:lvl>
+    <w:lvl w:ilvl="1" w:tplc="140A0003" w:tentative="1">
+      <w:start w:val="1"/>
+      <w:numFmt w:val="bullet"/>
+      <w:lvlText w:val="o"/>
+      <w:lvlJc w:val="left"/>
+      <w:pPr>
+        <w:ind w:left="1440" w:hanging="360"/>
+      </w:pPr>
+      <w:rPr>
+        <w:rFonts w:ascii="Courier New" w:hAnsi="Courier New" w:cs="Courier New" w:hint="default"/>
+      </w:rPr>
+    </w:lvl>
+    <w:lvl w:ilvl="2" w:tplc="140A0005" w:tentative="1">
+      <w:start w:val="1"/>
+      <w:numFmt w:val="bullet"/>
+      <w:lvlText w:val=""/>
+      <w:lvlJc w:val="left"/>
+      <w:pPr>
+        <w:ind w:left="2160" w:hanging="360"/>
+      </w:pPr>
+      <w:rPr>
+        <w:rFonts w:ascii="Wingdings" w:hAnsi="Wingdings" w:hint="default"/>
+      </w:rPr>
+    </w:lvl>
+    <w:lvl w:ilvl="3" w:tplc="140A0001" w:tentative="1">
+      <w:start w:val="1"/>
+      <w:numFmt w:val="bullet"/>
+      <w:lvlText w:val=""/>
+      <w:lvlJc w:val="left"/>
+      <w:pPr>
+        <w:ind w:left="2880" w:hanging="360"/>
+      </w:pPr>
+      <w:rPr>
+        <w:rFonts w:ascii="Symbol" w:hAnsi="Symbol" w:hint="default"/>
+      </w:rPr>
+    </w:lvl>
+    <w:lvl w:ilvl="4" w:tplc="140A0003" w:tentative="1">
+      <w:start w:val="1"/>
+      <w:numFmt w:val="bullet"/>
+      <w:lvlText w:val="o"/>
+      <w:lvlJc w:val="left"/>
+      <w:pPr>
+        <w:ind w:left="3600" w:hanging="360"/>
+      </w:pPr>
+      <w:rPr>
+        <w:rFonts w:ascii="Courier New" w:hAnsi="Courier New" w:cs="Courier New" w:hint="default"/>
+      </w:rPr>
+    </w:lvl>
+    <w:lvl w:ilvl="5" w:tplc="140A0005" w:tentative="1">
+      <w:start w:val="1"/>
+      <w:numFmt w:val="bullet"/>
+      <w:lvlText w:val=""/>
+      <w:lvlJc w:val="left"/>
+      <w:pPr>
+        <w:ind w:left="4320" w:hanging="360"/>
+      </w:pPr>
+      <w:rPr>
+        <w:rFonts w:ascii="Wingdings" w:hAnsi="Wingdings" w:hint="default"/>
+      </w:rPr>
+    </w:lvl>
+    <w:lvl w:ilvl="6" w:tplc="140A0001" w:tentative="1">
+      <w:start w:val="1"/>
+      <w:numFmt w:val="bullet"/>
+      <w:lvlText w:val=""/>
+      <w:lvlJc w:val="left"/>
+      <w:pPr>
+        <w:ind w:left="5040" w:hanging="360"/>
+      </w:pPr>
+      <w:rPr>
+        <w:rFonts w:ascii="Symbol" w:hAnsi="Symbol" w:hint="default"/>
+      </w:rPr>
+    </w:lvl>
+    <w:lvl w:ilvl="7" w:tplc="140A0003" w:tentative="1">
+      <w:start w:val="1"/>
+      <w:numFmt w:val="bullet"/>
+      <w:lvlText w:val="o"/>
+      <w:lvlJc w:val="left"/>
+      <w:pPr>
+        <w:ind w:left="5760" w:hanging="360"/>
+      </w:pPr>
+      <w:rPr>
+        <w:rFonts w:ascii="Courier New" w:hAnsi="Courier New" w:cs="Courier New" w:hint="default"/>
+      </w:rPr>
+    </w:lvl>
+    <w:lvl w:ilvl="8" w:tplc="140A0005" w:tentative="1">
+      <w:start w:val="1"/>
+      <w:numFmt w:val="bullet"/>
+      <w:lvlText w:val=""/>
+      <w:lvlJc w:val="left"/>
+      <w:pPr>
+        <w:ind w:left="6480" w:hanging="360"/>
+      </w:pPr>
+      <w:rPr>
+        <w:rFonts w:ascii="Wingdings" w:hAnsi="Wingdings" w:hint="default"/>
+      </w:rPr>
+    </w:lvl>
+  </w:abstractNum>
+  <w:abstractNum w:abstractNumId="4" w15:restartNumberingAfterBreak="0">
+    <w:nsid w:val="4CCD2637"/>
+    <w:multiLevelType w:val="hybridMultilevel"/>
+    <w:tmpl w:val="8188BB0C"/>
+    <w:lvl w:ilvl="0" w:tplc="140A0001">
+      <w:start w:val="1"/>
+      <w:numFmt w:val="bullet"/>
+      <w:lvlText w:val=""/>
+      <w:lvlJc w:val="left"/>
+      <w:pPr>
+        <w:ind w:left="720" w:hanging="360"/>
+      </w:pPr>
+      <w:rPr>
+        <w:rFonts w:ascii="Symbol" w:hAnsi="Symbol" w:hint="default"/>
+      </w:rPr>
+    </w:lvl>
+    <w:lvl w:ilvl="1" w:tplc="140A0003" w:tentative="1">
+      <w:start w:val="1"/>
+      <w:numFmt w:val="bullet"/>
+      <w:lvlText w:val="o"/>
+      <w:lvlJc w:val="left"/>
+      <w:pPr>
+        <w:ind w:left="1440" w:hanging="360"/>
+      </w:pPr>
+      <w:rPr>
+        <w:rFonts w:ascii="Courier New" w:hAnsi="Courier New" w:cs="Courier New" w:hint="default"/>
+      </w:rPr>
+    </w:lvl>
+    <w:lvl w:ilvl="2" w:tplc="140A0005" w:tentative="1">
+      <w:start w:val="1"/>
+      <w:numFmt w:val="bullet"/>
+      <w:lvlText w:val=""/>
+      <w:lvlJc w:val="left"/>
+      <w:pPr>
+        <w:ind w:left="2160" w:hanging="360"/>
+      </w:pPr>
+      <w:rPr>
+        <w:rFonts w:ascii="Wingdings" w:hAnsi="Wingdings" w:hint="default"/>
+      </w:rPr>
+    </w:lvl>
+    <w:lvl w:ilvl="3" w:tplc="140A0001" w:tentative="1">
+      <w:start w:val="1"/>
+      <w:numFmt w:val="bullet"/>
+      <w:lvlText w:val=""/>
+      <w:lvlJc w:val="left"/>
+      <w:pPr>
+        <w:ind w:left="2880" w:hanging="360"/>
+      </w:pPr>
+      <w:rPr>
+        <w:rFonts w:ascii="Symbol" w:hAnsi="Symbol" w:hint="default"/>
+      </w:rPr>
+    </w:lvl>
+    <w:lvl w:ilvl="4" w:tplc="140A0003" w:tentative="1">
+      <w:start w:val="1"/>
+      <w:numFmt w:val="bullet"/>
+      <w:lvlText w:val="o"/>
+      <w:lvlJc w:val="left"/>
+      <w:pPr>
+        <w:ind w:left="3600" w:hanging="360"/>
+      </w:pPr>
+      <w:rPr>
+        <w:rFonts w:ascii="Courier New" w:hAnsi="Courier New" w:cs="Courier New" w:hint="default"/>
+      </w:rPr>
+    </w:lvl>
+    <w:lvl w:ilvl="5" w:tplc="140A0005" w:tentative="1">
+      <w:start w:val="1"/>
+      <w:numFmt w:val="bullet"/>
+      <w:lvlText w:val=""/>
+      <w:lvlJc w:val="left"/>
+      <w:pPr>
+        <w:ind w:left="4320" w:hanging="360"/>
+      </w:pPr>
+      <w:rPr>
+        <w:rFonts w:ascii="Wingdings" w:hAnsi="Wingdings" w:hint="default"/>
+      </w:rPr>
+    </w:lvl>
+    <w:lvl w:ilvl="6" w:tplc="140A0001" w:tentative="1">
+      <w:start w:val="1"/>
+      <w:numFmt w:val="bullet"/>
+      <w:lvlText w:val=""/>
+      <w:lvlJc w:val="left"/>
+      <w:pPr>
+        <w:ind w:left="5040" w:hanging="360"/>
+      </w:pPr>
+      <w:rPr>
+        <w:rFonts w:ascii="Symbol" w:hAnsi="Symbol" w:hint="default"/>
+      </w:rPr>
+    </w:lvl>
+    <w:lvl w:ilvl="7" w:tplc="140A0003" w:tentative="1">
+      <w:start w:val="1"/>
+      <w:numFmt w:val="bullet"/>
+      <w:lvlText w:val="o"/>
+      <w:lvlJc w:val="left"/>
+      <w:pPr>
+        <w:ind w:left="5760" w:hanging="360"/>
+      </w:pPr>
+      <w:rPr>
+        <w:rFonts w:ascii="Courier New" w:hAnsi="Courier New" w:cs="Courier New" w:hint="default"/>
+      </w:rPr>
+    </w:lvl>
+    <w:lvl w:ilvl="8" w:tplc="140A0005" w:tentative="1">
+      <w:start w:val="1"/>
+      <w:numFmt w:val="bullet"/>
+      <w:lvlText w:val=""/>
+      <w:lvlJc w:val="left"/>
+      <w:pPr>
+        <w:ind w:left="6480" w:hanging="360"/>
+      </w:pPr>
+      <w:rPr>
+        <w:rFonts w:ascii="Wingdings" w:hAnsi="Wingdings" w:hint="default"/>
+      </w:rPr>
+    </w:lvl>
+  </w:abstractNum>
+  <w:abstractNum w:abstractNumId="5" w15:restartNumberingAfterBreak="0">
+    <w:nsid w:val="698B44BD"/>
+    <w:multiLevelType w:val="hybridMultilevel"/>
+    <w:tmpl w:val="B7D02A8E"/>
+    <w:lvl w:ilvl="0" w:tplc="140A0001">
+      <w:start w:val="1"/>
+      <w:numFmt w:val="bullet"/>
+      <w:lvlText w:val=""/>
+      <w:lvlJc w:val="left"/>
+      <w:pPr>
+        <w:ind w:left="2220" w:hanging="360"/>
+      </w:pPr>
+      <w:rPr>
+        <w:rFonts w:ascii="Symbol" w:hAnsi="Symbol" w:hint="default"/>
+      </w:rPr>
+    </w:lvl>
+    <w:lvl w:ilvl="1" w:tplc="140A0003" w:tentative="1">
+      <w:start w:val="1"/>
+      <w:numFmt w:val="bullet"/>
+      <w:lvlText w:val="o"/>
+      <w:lvlJc w:val="left"/>
+      <w:pPr>
+        <w:ind w:left="2940" w:hanging="360"/>
+      </w:pPr>
+      <w:rPr>
+        <w:rFonts w:ascii="Courier New" w:hAnsi="Courier New" w:cs="Courier New" w:hint="default"/>
+      </w:rPr>
+    </w:lvl>
+    <w:lvl w:ilvl="2" w:tplc="140A0005" w:tentative="1">
+      <w:start w:val="1"/>
+      <w:numFmt w:val="bullet"/>
+      <w:lvlText w:val=""/>
+      <w:lvlJc w:val="left"/>
+      <w:pPr>
+        <w:ind w:left="3660" w:hanging="360"/>
+      </w:pPr>
+      <w:rPr>
+        <w:rFonts w:ascii="Wingdings" w:hAnsi="Wingdings" w:hint="default"/>
+      </w:rPr>
+    </w:lvl>
+    <w:lvl w:ilvl="3" w:tplc="140A0001" w:tentative="1">
+      <w:start w:val="1"/>
+      <w:numFmt w:val="bullet"/>
+      <w:lvlText w:val=""/>
+      <w:lvlJc w:val="left"/>
+      <w:pPr>
+        <w:ind w:left="4380" w:hanging="360"/>
+      </w:pPr>
+      <w:rPr>
+        <w:rFonts w:ascii="Symbol" w:hAnsi="Symbol" w:hint="default"/>
+      </w:rPr>
+    </w:lvl>
+    <w:lvl w:ilvl="4" w:tplc="140A0003" w:tentative="1">
+      <w:start w:val="1"/>
+      <w:numFmt w:val="bullet"/>
+      <w:lvlText w:val="o"/>
+      <w:lvlJc w:val="left"/>
+      <w:pPr>
+        <w:ind w:left="5100" w:hanging="360"/>
+      </w:pPr>
+      <w:rPr>
+        <w:rFonts w:ascii="Courier New" w:hAnsi="Courier New" w:cs="Courier New" w:hint="default"/>
+      </w:rPr>
+    </w:lvl>
+    <w:lvl w:ilvl="5" w:tplc="140A0005" w:tentative="1">
+      <w:start w:val="1"/>
+      <w:numFmt w:val="bullet"/>
+      <w:lvlText w:val=""/>
+      <w:lvlJc w:val="left"/>
+      <w:pPr>
+        <w:ind w:left="5820" w:hanging="360"/>
+      </w:pPr>
+      <w:rPr>
+        <w:rFonts w:ascii="Wingdings" w:hAnsi="Wingdings" w:hint="default"/>
+      </w:rPr>
+    </w:lvl>
+    <w:lvl w:ilvl="6" w:tplc="140A0001" w:tentative="1">
+      <w:start w:val="1"/>
+      <w:numFmt w:val="bullet"/>
+      <w:lvlText w:val=""/>
+      <w:lvlJc w:val="left"/>
+      <w:pPr>
+        <w:ind w:left="6540" w:hanging="360"/>
+      </w:pPr>
+      <w:rPr>
+        <w:rFonts w:ascii="Symbol" w:hAnsi="Symbol" w:hint="default"/>
+      </w:rPr>
+    </w:lvl>
+    <w:lvl w:ilvl="7" w:tplc="140A0003" w:tentative="1">
+      <w:start w:val="1"/>
+      <w:numFmt w:val="bullet"/>
+      <w:lvlText w:val="o"/>
+      <w:lvlJc w:val="left"/>
+      <w:pPr>
+        <w:ind w:left="7260" w:hanging="360"/>
+      </w:pPr>
+      <w:rPr>
+        <w:rFonts w:ascii="Courier New" w:hAnsi="Courier New" w:cs="Courier New" w:hint="default"/>
+      </w:rPr>
+    </w:lvl>
+    <w:lvl w:ilvl="8" w:tplc="140A0005" w:tentative="1">
+      <w:start w:val="1"/>
+      <w:numFmt w:val="bullet"/>
+      <w:lvlText w:val=""/>
+      <w:lvlJc w:val="left"/>
+      <w:pPr>
+        <w:ind w:left="7980" w:hanging="360"/>
+      </w:pPr>
+      <w:rPr>
+        <w:rFonts w:ascii="Wingdings" w:hAnsi="Wingdings" w:hint="default"/>
+      </w:rPr>
+    </w:lvl>
+  </w:abstractNum>
+  <w:num w:numId="1" w16cid:durableId="1821725486">
+    <w:abstractNumId w:val="3"/>
+  </w:num>
+  <w:num w:numId="2" w16cid:durableId="1056704316">
+    <w:abstractNumId w:val="2"/>
+  </w:num>
+  <w:num w:numId="3" w16cid:durableId="1560239842">
+    <w:abstractNumId w:val="4"/>
+  </w:num>
+  <w:num w:numId="4" w16cid:durableId="1128401891">
+    <w:abstractNumId w:val="0"/>
+  </w:num>
+  <w:num w:numId="5" w16cid:durableId="516117807">
+    <w:abstractNumId w:val="1"/>
+  </w:num>
+  <w:num w:numId="6" w16cid:durableId="955452282">
+    <w:abstractNumId w:val="5"/>
+  </w:num>
+</w:numbering>
 </file>
 
 <file path=word/styles.xml><?xml version="1.0" encoding="utf-8"?>
@@ -413,6 +2490,11 @@
   <w:style w:type="paragraph" w:default="1" w:styleId="Normal">
     <w:name w:val="Normal"/>
     <w:qFormat/>
+    <w:rsid w:val="001B0C20"/>
+    <w:rPr>
+      <w:rFonts w:ascii="Arial" w:hAnsi="Arial"/>
+      <w:sz w:val="24"/>
+    </w:rPr>
   </w:style>
   <w:style w:type="paragraph" w:styleId="Ttulo1">
     <w:name w:val="heading 1"/>
@@ -421,7 +2503,7 @@
     <w:link w:val="Ttulo1Car"/>
     <w:uiPriority w:val="9"/>
     <w:qFormat/>
-    <w:rsid w:val="00695450"/>
+    <w:rsid w:val="001B0C20"/>
     <w:pPr>
       <w:keepNext/>
       <w:keepLines/>
@@ -429,9 +2511,8 @@
       <w:outlineLvl w:val="0"/>
     </w:pPr>
     <w:rPr>
-      <w:rFonts w:asciiTheme="majorHAnsi" w:eastAsiaTheme="majorEastAsia" w:hAnsiTheme="majorHAnsi" w:cstheme="majorBidi"/>
-      <w:color w:val="0F4761" w:themeColor="accent1" w:themeShade="BF"/>
-      <w:sz w:val="40"/>
+      <w:rFonts w:eastAsiaTheme="majorEastAsia" w:cstheme="majorBidi"/>
+      <w:b/>
       <w:szCs w:val="40"/>
     </w:rPr>
   </w:style>
@@ -441,7 +2522,6 @@
     <w:next w:val="Normal"/>
     <w:link w:val="Ttulo2Car"/>
     <w:uiPriority w:val="9"/>
-    <w:semiHidden/>
     <w:unhideWhenUsed/>
     <w:qFormat/>
     <w:rsid w:val="00695450"/>
@@ -645,11 +2725,11 @@
     <w:basedOn w:val="Fuentedeprrafopredeter"/>
     <w:link w:val="Ttulo1"/>
     <w:uiPriority w:val="9"/>
-    <w:rsid w:val="00695450"/>
+    <w:rsid w:val="001B0C20"/>
     <w:rPr>
-      <w:rFonts w:asciiTheme="majorHAnsi" w:eastAsiaTheme="majorEastAsia" w:hAnsiTheme="majorHAnsi" w:cstheme="majorBidi"/>
-      <w:color w:val="0F4761" w:themeColor="accent1" w:themeShade="BF"/>
-      <w:sz w:val="40"/>
+      <w:rFonts w:ascii="Arial" w:eastAsiaTheme="majorEastAsia" w:hAnsi="Arial" w:cstheme="majorBidi"/>
+      <w:b/>
+      <w:sz w:val="24"/>
       <w:szCs w:val="40"/>
     </w:rPr>
   </w:style>
@@ -658,7 +2738,6 @@
     <w:basedOn w:val="Fuentedeprrafopredeter"/>
     <w:link w:val="Ttulo2"/>
     <w:uiPriority w:val="9"/>
-    <w:semiHidden/>
     <w:rsid w:val="00695450"/>
     <w:rPr>
       <w:rFonts w:asciiTheme="majorHAnsi" w:eastAsiaTheme="majorEastAsia" w:hAnsiTheme="majorHAnsi" w:cstheme="majorBidi"/>
@@ -928,6 +3007,70 @@
       <w:smallCaps/>
       <w:color w:val="0F4761" w:themeColor="accent1" w:themeShade="BF"/>
       <w:spacing w:val="5"/>
+    </w:rPr>
+  </w:style>
+  <w:style w:type="character" w:styleId="Hipervnculo">
+    <w:name w:val="Hyperlink"/>
+    <w:basedOn w:val="Fuentedeprrafopredeter"/>
+    <w:uiPriority w:val="99"/>
+    <w:semiHidden/>
+    <w:unhideWhenUsed/>
+    <w:rsid w:val="00B95E0E"/>
+    <w:rPr>
+      <w:color w:val="0000FF"/>
+      <w:u w:val="single"/>
+    </w:rPr>
+  </w:style>
+  <w:style w:type="paragraph" w:styleId="Encabezado">
+    <w:name w:val="header"/>
+    <w:basedOn w:val="Normal"/>
+    <w:link w:val="EncabezadoCar"/>
+    <w:uiPriority w:val="99"/>
+    <w:unhideWhenUsed/>
+    <w:rsid w:val="00480CEA"/>
+    <w:pPr>
+      <w:tabs>
+        <w:tab w:val="center" w:pos="4419"/>
+        <w:tab w:val="right" w:pos="8838"/>
+      </w:tabs>
+      <w:spacing w:after="0" w:line="240" w:lineRule="auto"/>
+    </w:pPr>
+  </w:style>
+  <w:style w:type="character" w:customStyle="1" w:styleId="EncabezadoCar">
+    <w:name w:val="Encabezado Car"/>
+    <w:basedOn w:val="Fuentedeprrafopredeter"/>
+    <w:link w:val="Encabezado"/>
+    <w:uiPriority w:val="99"/>
+    <w:rsid w:val="00480CEA"/>
+    <w:rPr>
+      <w:rFonts w:ascii="Arial" w:hAnsi="Arial"/>
+      <w:sz w:val="24"/>
+    </w:rPr>
+  </w:style>
+  <w:style w:type="paragraph" w:styleId="Piedepgina">
+    <w:name w:val="footer"/>
+    <w:basedOn w:val="Normal"/>
+    <w:link w:val="PiedepginaCar"/>
+    <w:uiPriority w:val="99"/>
+    <w:unhideWhenUsed/>
+    <w:rsid w:val="00480CEA"/>
+    <w:pPr>
+      <w:tabs>
+        <w:tab w:val="center" w:pos="4419"/>
+        <w:tab w:val="right" w:pos="8838"/>
+      </w:tabs>
+      <w:spacing w:after="0" w:line="240" w:lineRule="auto"/>
+    </w:pPr>
+  </w:style>
+  <w:style w:type="character" w:customStyle="1" w:styleId="PiedepginaCar">
+    <w:name w:val="Pie de página Car"/>
+    <w:basedOn w:val="Fuentedeprrafopredeter"/>
+    <w:link w:val="Piedepgina"/>
+    <w:uiPriority w:val="99"/>
+    <w:rsid w:val="00480CEA"/>
+    <w:rPr>
+      <w:rFonts w:ascii="Arial" w:hAnsi="Arial"/>
+      <w:sz w:val="24"/>
     </w:rPr>
   </w:style>
 </w:styles>

</xml_diff>